<commit_message>
hardware UNIV 3.2.4.x rev2
</commit_message>
<xml_diff>
--- a/Hardware_UNIV_3.2.4.x/univ_3-2-4-x-label.docx
+++ b/Hardware_UNIV_3.2.4.x/univ_3-2-4-x-label.docx
@@ -6,7 +6,7 @@
     <w:tbl>
       <w:tblPr>
         <w:tblStyle w:val="TableGrid"/>
-        <w:tblW w:w="5670" w:type="dxa"/>
+        <w:tblW w:w="5613" w:type="dxa"/>
         <w:jc w:val="center"/>
         <w:tblBorders>
           <w:top w:val="dotted" w:sz="2" w:space="0" w:color="BFBFBF" w:themeColor="background1" w:themeShade="BF"/>
@@ -24,16 +24,22 @@
         <w:tblLook w:val="04A0" w:firstRow="1" w:lastRow="0" w:firstColumn="1" w:lastColumn="0" w:noHBand="0" w:noVBand="1"/>
       </w:tblPr>
       <w:tblGrid>
-        <w:gridCol w:w="5670"/>
+        <w:gridCol w:w="5613"/>
       </w:tblGrid>
       <w:tr>
         <w:trPr>
-          <w:trHeight w:hRule="exact" w:val="2268"/>
+          <w:trHeight w:hRule="exact" w:val="2211"/>
           <w:jc w:val="center"/>
         </w:trPr>
         <w:tc>
           <w:tcPr>
-            <w:tcW w:w="1588" w:type="dxa"/>
+            <w:tcW w:w="1531" w:type="dxa"/>
+            <w:tcBorders>
+              <w:top w:val="single" w:sz="4" w:space="0" w:color="D9D9D9" w:themeColor="background1" w:themeShade="D9"/>
+              <w:left w:val="single" w:sz="4" w:space="0" w:color="D9D9D9" w:themeColor="background1" w:themeShade="D9"/>
+              <w:bottom w:val="single" w:sz="4" w:space="0" w:color="D9D9D9" w:themeColor="background1" w:themeShade="D9"/>
+              <w:right w:val="single" w:sz="4" w:space="0" w:color="D9D9D9" w:themeColor="background1" w:themeShade="D9"/>
+            </w:tcBorders>
             <w:vAlign w:val="center"/>
           </w:tcPr>
           <w:tbl>
@@ -50,8 +56,7 @@
             </w:tblPr>
             <w:tblGrid>
               <w:gridCol w:w="926"/>
-              <w:gridCol w:w="463"/>
-              <w:gridCol w:w="463"/>
+              <w:gridCol w:w="926"/>
               <w:gridCol w:w="926"/>
               <w:gridCol w:w="926"/>
               <w:gridCol w:w="926"/>
@@ -91,7 +96,7 @@
                     <mc:AlternateContent>
                       <mc:Choice Requires="wpc">
                         <w:drawing>
-                          <wp:inline distT="0" distB="0" distL="0" distR="0" wp14:anchorId="472906F5" wp14:editId="0BFCAEF6">
+                          <wp:inline distT="0" distB="0" distL="0" distR="0" wp14:anchorId="5B158E8B" wp14:editId="650A4C0D">
                             <wp:extent cx="556788" cy="181069"/>
                             <wp:effectExtent l="0" t="0" r="0" b="9525"/>
                             <wp:docPr id="5" name="Canvas 5"/>
@@ -170,13 +175,7 @@
                                     </wps:style>
                                     <wps:txbx>
                                       <w:txbxContent>
-                                        <w:p>
-                                          <w:pPr>
-                                            <w:rPr>
-                                              <w:rFonts w:eastAsia="Times New Roman"/>
-                                            </w:rPr>
-                                          </w:pPr>
-                                        </w:p>
+                                        <w:p/>
                                       </w:txbxContent>
                                     </wps:txbx>
                                     <wps:bodyPr rot="0" spcFirstLastPara="0" vert="horz" wrap="square" lIns="91440" tIns="45720" rIns="91440" bIns="45720" numCol="1" spcCol="0" rtlCol="0" fromWordArt="0" anchor="ctr" anchorCtr="0" forceAA="0" compatLnSpc="1">
@@ -365,7 +364,6 @@
                                       <w:txbxContent>
                                         <w:p>
                                           <w:pPr>
-                                            <w:spacing w:after="0" w:line="240" w:lineRule="auto"/>
                                             <w:jc w:val="center"/>
                                             <w:rPr>
                                               <w:rFonts w:ascii="Verdana" w:hAnsi="Verdana"/>
@@ -375,6 +373,7 @@
                                               <w:lang w:val="en-GB"/>
                                             </w:rPr>
                                           </w:pPr>
+                                          <w:proofErr w:type="spellStart"/>
                                           <w:r>
                                             <w:rPr>
                                               <w:rFonts w:ascii="Verdana" w:hAnsi="Verdana"/>
@@ -385,6 +384,7 @@
                                             </w:rPr>
                                             <w:t>K1</w:t>
                                           </w:r>
+                                          <w:proofErr w:type="spellEnd"/>
                                         </w:p>
                                       </w:txbxContent>
                                     </wps:txbx>
@@ -431,13 +431,7 @@
                             <v:oval id="Oval 8" o:spid="_x0000_s1029" style="position:absolute;left:4034;top:445;width:355;height:356;visibility:visible;mso-wrap-style:square;v-text-anchor:middle" o:gfxdata="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" fillcolor="#4f81bd [3204]" strokecolor="#243f60 [1604]" strokeweight=".5pt">
                               <v:textbox>
                                 <w:txbxContent>
-                                  <w:p>
-                                    <w:pPr>
-                                      <w:rPr>
-                                        <w:rFonts w:eastAsia="Times New Roman"/>
-                                      </w:rPr>
-                                    </w:pPr>
-                                  </w:p>
+                                  <w:p/>
                                 </w:txbxContent>
                               </v:textbox>
                             </v:oval>
@@ -455,7 +449,6 @@
                                 <w:txbxContent>
                                   <w:p>
                                     <w:pPr>
-                                      <w:spacing w:after="0" w:line="240" w:lineRule="auto"/>
                                       <w:jc w:val="center"/>
                                       <w:rPr>
                                         <w:rFonts w:ascii="Verdana" w:hAnsi="Verdana"/>
@@ -465,6 +458,7 @@
                                         <w:lang w:val="en-GB"/>
                                       </w:rPr>
                                     </w:pPr>
+                                    <w:proofErr w:type="spellStart"/>
                                     <w:r>
                                       <w:rPr>
                                         <w:rFonts w:ascii="Verdana" w:hAnsi="Verdana"/>
@@ -475,6 +469,7 @@
                                       </w:rPr>
                                       <w:t>K1</w:t>
                                     </w:r>
+                                    <w:proofErr w:type="spellEnd"/>
                                   </w:p>
                                 </w:txbxContent>
                               </v:textbox>
@@ -490,7 +485,6 @@
               <w:tc>
                 <w:tcPr>
                   <w:tcW w:w="926" w:type="dxa"/>
-                  <w:gridSpan w:val="2"/>
                   <w:tcBorders>
                     <w:top w:val="nil"/>
                     <w:left w:val="nil"/>
@@ -517,10 +511,10 @@
                     <mc:AlternateContent>
                       <mc:Choice Requires="wpc">
                         <w:drawing>
-                          <wp:inline distT="0" distB="0" distL="0" distR="0" wp14:anchorId="77D0D18E" wp14:editId="21042BA6">
+                          <wp:inline distT="0" distB="0" distL="0" distR="0" wp14:anchorId="57147B98" wp14:editId="47D64D23">
                             <wp:extent cx="556788" cy="181069"/>
                             <wp:effectExtent l="0" t="0" r="0" b="9525"/>
-                            <wp:docPr id="32" name="Canvas 32"/>
+                            <wp:docPr id="49" name="Canvas 49"/>
                             <wp:cNvGraphicFramePr>
                               <a:graphicFrameLocks xmlns:a="http://schemas.openxmlformats.org/drawingml/2006/main" noChangeAspect="1"/>
                             </wp:cNvGraphicFramePr>
@@ -530,7 +524,7 @@
                                   <wpc:bg/>
                                   <wpc:whole/>
                                   <wps:wsp>
-                                    <wps:cNvPr id="24" name="Oval 24"/>
+                                    <wps:cNvPr id="4" name="Oval 1"/>
                                     <wps:cNvSpPr/>
                                     <wps:spPr>
                                       <a:xfrm>
@@ -566,7 +560,7 @@
                                     </wps:bodyPr>
                                   </wps:wsp>
                                   <wps:wsp>
-                                    <wps:cNvPr id="25" name="Oval 25"/>
+                                    <wps:cNvPr id="7" name="Oval 2"/>
                                     <wps:cNvSpPr/>
                                     <wps:spPr>
                                       <a:xfrm>
@@ -596,13 +590,7 @@
                                     </wps:style>
                                     <wps:txbx>
                                       <w:txbxContent>
-                                        <w:p>
-                                          <w:pPr>
-                                            <w:rPr>
-                                              <w:rFonts w:eastAsia="Times New Roman"/>
-                                            </w:rPr>
-                                          </w:pPr>
-                                        </w:p>
+                                        <w:p/>
                                       </w:txbxContent>
                                     </wps:txbx>
                                     <wps:bodyPr rot="0" spcFirstLastPara="0" vert="horz" wrap="square" lIns="91440" tIns="45720" rIns="91440" bIns="45720" numCol="1" spcCol="0" rtlCol="0" fromWordArt="0" anchor="ctr" anchorCtr="0" forceAA="0" compatLnSpc="1">
@@ -613,7 +601,7 @@
                                     </wps:bodyPr>
                                   </wps:wsp>
                                   <wps:wsp>
-                                    <wps:cNvPr id="26" name="Straight Connector 26"/>
+                                    <wps:cNvPr id="11" name="Straight Connector 3"/>
                                     <wps:cNvCnPr/>
                                     <wps:spPr>
                                       <a:xfrm flipV="1">
@@ -641,7 +629,7 @@
                                     <wps:bodyPr/>
                                   </wps:wsp>
                                   <wps:wsp>
-                                    <wps:cNvPr id="27" name="Straight Connector 27"/>
+                                    <wps:cNvPr id="15" name="Straight Connector 4"/>
                                     <wps:cNvCnPr/>
                                     <wps:spPr>
                                       <a:xfrm>
@@ -669,7 +657,7 @@
                                     <wps:bodyPr/>
                                   </wps:wsp>
                                   <wps:wsp>
-                                    <wps:cNvPr id="28" name="Straight Connector 28"/>
+                                    <wps:cNvPr id="16" name="Straight Connector 5"/>
                                     <wps:cNvCnPr/>
                                     <wps:spPr>
                                       <a:xfrm>
@@ -697,7 +685,7 @@
                                     <wps:bodyPr/>
                                   </wps:wsp>
                                   <wps:wsp>
-                                    <wps:cNvPr id="29" name="Straight Connector 29"/>
+                                    <wps:cNvPr id="17" name="Straight Connector 7"/>
                                     <wps:cNvCnPr/>
                                     <wps:spPr>
                                       <a:xfrm flipH="1">
@@ -725,7 +713,7 @@
                                     <wps:bodyPr/>
                                   </wps:wsp>
                                   <wps:wsp>
-                                    <wps:cNvPr id="30" name="Straight Connector 30"/>
+                                    <wps:cNvPr id="18" name="Straight Connector 11"/>
                                     <wps:cNvCnPr/>
                                     <wps:spPr>
                                       <a:xfrm>
@@ -753,7 +741,7 @@
                                     <wps:bodyPr/>
                                   </wps:wsp>
                                   <wps:wsp>
-                                    <wps:cNvPr id="31" name="Text Box 31"/>
+                                    <wps:cNvPr id="19" name="Text Box 15"/>
                                     <wps:cNvSpPr txBox="1"/>
                                     <wps:spPr>
                                       <a:xfrm>
@@ -787,7 +775,6 @@
                                       <w:txbxContent>
                                         <w:p>
                                           <w:pPr>
-                                            <w:spacing w:after="0" w:line="240" w:lineRule="auto"/>
                                             <w:jc w:val="center"/>
                                             <w:rPr>
                                               <w:rFonts w:ascii="Verdana" w:hAnsi="Verdana"/>
@@ -835,36 +822,29 @@
                       </mc:Choice>
                       <mc:Fallback>
                         <w:pict>
-                          <v:group id="Canvas 32" o:spid="_x0000_s1036" editas="canvas" style="width:43.85pt;height:14.25pt;mso-position-horizontal-relative:char;mso-position-vertical-relative:line" coordsize="5562,1809" o:gfxdata="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">
+                          <v:group id="Canvas 49" o:spid="_x0000_s1036" editas="canvas" style="width:43.85pt;height:14.25pt;mso-position-horizontal-relative:char;mso-position-vertical-relative:line" coordsize="5562,1809" o:gfxdata="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">
                             <v:shape id="_x0000_s1037" type="#_x0000_t75" style="position:absolute;width:5562;height:1809;visibility:visible;mso-wrap-style:square">
                               <v:fill o:detectmouseclick="t"/>
                               <v:path o:connecttype="none"/>
                             </v:shape>
-                            <v:oval id="Oval 24" o:spid="_x0000_s1038" style="position:absolute;left:1261;top:437;width:360;height:360;visibility:visible;mso-wrap-style:square;v-text-anchor:middle" o:gfxdata="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" fillcolor="#4f81bd [3204]" strokecolor="#243f60 [1604]" strokeweight=".5pt"/>
-                            <v:oval id="Oval 25" o:spid="_x0000_s1039" style="position:absolute;left:4034;top:445;width:355;height:356;visibility:visible;mso-wrap-style:square;v-text-anchor:middle" o:gfxdata="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" fillcolor="#4f81bd [3204]" strokecolor="#243f60 [1604]" strokeweight=".5pt">
+                            <v:oval id="Oval 1" o:spid="_x0000_s1038" style="position:absolute;left:1261;top:437;width:360;height:360;visibility:visible;mso-wrap-style:square;v-text-anchor:middle" o:gfxdata="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" fillcolor="#4f81bd [3204]" strokecolor="#243f60 [1604]" strokeweight=".5pt"/>
+                            <v:oval id="Oval 2" o:spid="_x0000_s1039" style="position:absolute;left:4034;top:445;width:355;height:356;visibility:visible;mso-wrap-style:square;v-text-anchor:middle" o:gfxdata="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" fillcolor="#4f81bd [3204]" strokecolor="#243f60 [1604]" strokeweight=".5pt">
                               <v:textbox>
                                 <w:txbxContent>
-                                  <w:p>
-                                    <w:pPr>
-                                      <w:rPr>
-                                        <w:rFonts w:eastAsia="Times New Roman"/>
-                                      </w:rPr>
-                                    </w:pPr>
-                                  </w:p>
+                                  <w:p/>
                                 </w:txbxContent>
                               </v:textbox>
                             </v:oval>
-                            <v:line id="Straight Connector 26" o:spid="_x0000_s1040" style="position:absolute;flip:y;visibility:visible;mso-wrap-style:square" from="2152,1156" to="3232,1516" o:connectortype="straight" o:gfxdata="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" strokecolor="#4579b8 [3044]"/>
-                            <v:line id="Straight Connector 27" o:spid="_x0000_s1041" style="position:absolute;visibility:visible;mso-wrap-style:square" from="1441,797" to="1447,1517" o:connectortype="straight" o:gfxdata="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" strokecolor="#4579b8 [3044]"/>
-                            <v:line id="Straight Connector 28" o:spid="_x0000_s1042" style="position:absolute;visibility:visible;mso-wrap-style:square" from="1441,1522" to="2161,1522" o:connectortype="straight" o:gfxdata="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" strokecolor="#4579b8 [3044]"/>
-                            <v:line id="Straight Connector 29" o:spid="_x0000_s1043" style="position:absolute;flip:x;visibility:visible;mso-wrap-style:square" from="4208,801" to="4212,1521" o:connectortype="straight" o:gfxdata="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" strokecolor="#4579b8 [3044]"/>
-                            <v:line id="Straight Connector 30" o:spid="_x0000_s1044" style="position:absolute;visibility:visible;mso-wrap-style:square" from="3330,1521" to="4240,1522" o:connectortype="straight" o:gfxdata="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" strokecolor="#4579b8 [3044]"/>
-                            <v:shape id="Text Box 31" o:spid="_x0000_s1045" type="#_x0000_t202" style="position:absolute;left:1953;top:231;width:1769;height:988;visibility:visible;mso-wrap-style:square;v-text-anchor:top" o:gfxdata="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" filled="f" stroked="f" strokeweight=".5pt">
+                            <v:line id="Straight Connector 3" o:spid="_x0000_s1040" style="position:absolute;flip:y;visibility:visible;mso-wrap-style:square" from="2152,1156" to="3232,1516" o:connectortype="straight" o:gfxdata="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" strokecolor="#4579b8 [3044]"/>
+                            <v:line id="Straight Connector 4" o:spid="_x0000_s1041" style="position:absolute;visibility:visible;mso-wrap-style:square" from="1441,797" to="1447,1517" o:connectortype="straight" o:gfxdata="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" strokecolor="#4579b8 [3044]"/>
+                            <v:line id="Straight Connector 5" o:spid="_x0000_s1042" style="position:absolute;visibility:visible;mso-wrap-style:square" from="1441,1522" to="2161,1522" o:connectortype="straight" o:gfxdata="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" strokecolor="#4579b8 [3044]"/>
+                            <v:line id="Straight Connector 7" o:spid="_x0000_s1043" style="position:absolute;flip:x;visibility:visible;mso-wrap-style:square" from="4208,801" to="4212,1521" o:connectortype="straight" o:gfxdata="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" strokecolor="#4579b8 [3044]"/>
+                            <v:line id="Straight Connector 11" o:spid="_x0000_s1044" style="position:absolute;visibility:visible;mso-wrap-style:square" from="3330,1521" to="4240,1522" o:connectortype="straight" o:gfxdata="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" strokecolor="#4579b8 [3044]"/>
+                            <v:shape id="Text Box 15" o:spid="_x0000_s1045" type="#_x0000_t202" style="position:absolute;left:1953;top:231;width:1769;height:988;visibility:visible;mso-wrap-style:square;v-text-anchor:top" o:gfxdata="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" filled="f" stroked="f" strokeweight=".5pt">
                               <v:textbox inset="0,0,0,0">
                                 <w:txbxContent>
                                   <w:p>
                                     <w:pPr>
-                                      <w:spacing w:after="0" w:line="240" w:lineRule="auto"/>
                                       <w:jc w:val="center"/>
                                       <w:rPr>
                                         <w:rFonts w:ascii="Verdana" w:hAnsi="Verdana"/>
@@ -935,7 +915,7 @@
                     <mc:AlternateContent>
                       <mc:Choice Requires="wpc">
                         <w:drawing>
-                          <wp:inline distT="0" distB="0" distL="0" distR="0" wp14:anchorId="380B4AE8" wp14:editId="24458AB0">
+                          <wp:inline distT="0" distB="0" distL="0" distR="0" wp14:anchorId="035A062B" wp14:editId="2FAB59EB">
                             <wp:extent cx="556788" cy="181069"/>
                             <wp:effectExtent l="0" t="0" r="0" b="9525"/>
                             <wp:docPr id="41" name="Canvas 41"/>
@@ -1014,13 +994,7 @@
                                     </wps:style>
                                     <wps:txbx>
                                       <w:txbxContent>
-                                        <w:p>
-                                          <w:pPr>
-                                            <w:rPr>
-                                              <w:rFonts w:eastAsia="Times New Roman"/>
-                                            </w:rPr>
-                                          </w:pPr>
-                                        </w:p>
+                                        <w:p/>
                                       </w:txbxContent>
                                     </wps:txbx>
                                     <wps:bodyPr rot="0" spcFirstLastPara="0" vert="horz" wrap="square" lIns="91440" tIns="45720" rIns="91440" bIns="45720" numCol="1" spcCol="0" rtlCol="0" fromWordArt="0" anchor="ctr" anchorCtr="0" forceAA="0" compatLnSpc="1">
@@ -1205,7 +1179,6 @@
                                       <w:txbxContent>
                                         <w:p>
                                           <w:pPr>
-                                            <w:spacing w:after="0" w:line="240" w:lineRule="auto"/>
                                             <w:jc w:val="center"/>
                                             <w:rPr>
                                               <w:rFonts w:ascii="Verdana" w:hAnsi="Verdana"/>
@@ -1215,6 +1188,7 @@
                                               <w:lang w:val="en-GB"/>
                                             </w:rPr>
                                           </w:pPr>
+                                          <w:proofErr w:type="spellStart"/>
                                           <w:r>
                                             <w:rPr>
                                               <w:rFonts w:ascii="Verdana" w:hAnsi="Verdana"/>
@@ -1235,6 +1209,7 @@
                                             </w:rPr>
                                             <w:t>3</w:t>
                                           </w:r>
+                                          <w:proofErr w:type="spellEnd"/>
                                         </w:p>
                                       </w:txbxContent>
                                     </wps:txbx>
@@ -1262,13 +1237,7 @@
                             <v:oval id="Oval 34" o:spid="_x0000_s1049" style="position:absolute;left:4034;top:445;width:355;height:356;visibility:visible;mso-wrap-style:square;v-text-anchor:middle" o:gfxdata="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" fillcolor="#4f81bd [3204]" strokecolor="#243f60 [1604]" strokeweight=".5pt">
                               <v:textbox>
                                 <w:txbxContent>
-                                  <w:p>
-                                    <w:pPr>
-                                      <w:rPr>
-                                        <w:rFonts w:eastAsia="Times New Roman"/>
-                                      </w:rPr>
-                                    </w:pPr>
-                                  </w:p>
+                                  <w:p/>
                                 </w:txbxContent>
                               </v:textbox>
                             </v:oval>
@@ -1282,7 +1251,6 @@
                                 <w:txbxContent>
                                   <w:p>
                                     <w:pPr>
-                                      <w:spacing w:after="0" w:line="240" w:lineRule="auto"/>
                                       <w:jc w:val="center"/>
                                       <w:rPr>
                                         <w:rFonts w:ascii="Verdana" w:hAnsi="Verdana"/>
@@ -1292,6 +1260,7 @@
                                         <w:lang w:val="en-GB"/>
                                       </w:rPr>
                                     </w:pPr>
+                                    <w:proofErr w:type="spellStart"/>
                                     <w:r>
                                       <w:rPr>
                                         <w:rFonts w:ascii="Verdana" w:hAnsi="Verdana"/>
@@ -1312,6 +1281,7 @@
                                       </w:rPr>
                                       <w:t>3</w:t>
                                     </w:r>
+                                    <w:proofErr w:type="spellEnd"/>
                                   </w:p>
                                 </w:txbxContent>
                               </v:textbox>
@@ -1353,10 +1323,10 @@
                     <mc:AlternateContent>
                       <mc:Choice Requires="wpc">
                         <w:drawing>
-                          <wp:inline distT="0" distB="0" distL="0" distR="0" wp14:anchorId="1AE644B4" wp14:editId="0EE65ACD">
+                          <wp:inline distT="0" distB="0" distL="0" distR="0" wp14:anchorId="5BA54BFC" wp14:editId="6F60E48D">
                             <wp:extent cx="556788" cy="181069"/>
                             <wp:effectExtent l="0" t="0" r="0" b="9525"/>
-                            <wp:docPr id="50" name="Canvas 50"/>
+                            <wp:docPr id="48" name="Canvas 48"/>
                             <wp:cNvGraphicFramePr>
                               <a:graphicFrameLocks xmlns:a="http://schemas.openxmlformats.org/drawingml/2006/main" noChangeAspect="1"/>
                             </wp:cNvGraphicFramePr>
@@ -1366,7 +1336,7 @@
                                   <wpc:bg/>
                                   <wpc:whole/>
                                   <wps:wsp>
-                                    <wps:cNvPr id="42" name="Oval 42"/>
+                                    <wps:cNvPr id="20" name="Oval 19"/>
                                     <wps:cNvSpPr/>
                                     <wps:spPr>
                                       <a:xfrm>
@@ -1402,7 +1372,7 @@
                                     </wps:bodyPr>
                                   </wps:wsp>
                                   <wps:wsp>
-                                    <wps:cNvPr id="43" name="Oval 43"/>
+                                    <wps:cNvPr id="21" name="Oval 20"/>
                                     <wps:cNvSpPr/>
                                     <wps:spPr>
                                       <a:xfrm>
@@ -1432,13 +1402,7 @@
                                     </wps:style>
                                     <wps:txbx>
                                       <w:txbxContent>
-                                        <w:p>
-                                          <w:pPr>
-                                            <w:rPr>
-                                              <w:rFonts w:eastAsia="Times New Roman"/>
-                                            </w:rPr>
-                                          </w:pPr>
-                                        </w:p>
+                                        <w:p/>
                                       </w:txbxContent>
                                     </wps:txbx>
                                     <wps:bodyPr rot="0" spcFirstLastPara="0" vert="horz" wrap="square" lIns="91440" tIns="45720" rIns="91440" bIns="45720" numCol="1" spcCol="0" rtlCol="0" fromWordArt="0" anchor="ctr" anchorCtr="0" forceAA="0" compatLnSpc="1">
@@ -1449,7 +1413,7 @@
                                     </wps:bodyPr>
                                   </wps:wsp>
                                   <wps:wsp>
-                                    <wps:cNvPr id="44" name="Straight Connector 44"/>
+                                    <wps:cNvPr id="22" name="Straight Connector 21"/>
                                     <wps:cNvCnPr/>
                                     <wps:spPr>
                                       <a:xfrm flipV="1">
@@ -1477,7 +1441,7 @@
                                     <wps:bodyPr/>
                                   </wps:wsp>
                                   <wps:wsp>
-                                    <wps:cNvPr id="45" name="Straight Connector 45"/>
+                                    <wps:cNvPr id="24" name="Straight Connector 22"/>
                                     <wps:cNvCnPr/>
                                     <wps:spPr>
                                       <a:xfrm>
@@ -1505,7 +1469,7 @@
                                     <wps:bodyPr/>
                                   </wps:wsp>
                                   <wps:wsp>
-                                    <wps:cNvPr id="46" name="Straight Connector 46"/>
+                                    <wps:cNvPr id="25" name="Straight Connector 24"/>
                                     <wps:cNvCnPr/>
                                     <wps:spPr>
                                       <a:xfrm>
@@ -1533,7 +1497,7 @@
                                     <wps:bodyPr/>
                                   </wps:wsp>
                                   <wps:wsp>
-                                    <wps:cNvPr id="47" name="Straight Connector 47"/>
+                                    <wps:cNvPr id="26" name="Straight Connector 25"/>
                                     <wps:cNvCnPr/>
                                     <wps:spPr>
                                       <a:xfrm flipH="1">
@@ -1561,7 +1525,7 @@
                                     <wps:bodyPr/>
                                   </wps:wsp>
                                   <wps:wsp>
-                                    <wps:cNvPr id="48" name="Straight Connector 48"/>
+                                    <wps:cNvPr id="27" name="Straight Connector 26"/>
                                     <wps:cNvCnPr/>
                                     <wps:spPr>
                                       <a:xfrm>
@@ -1589,7 +1553,7 @@
                                     <wps:bodyPr/>
                                   </wps:wsp>
                                   <wps:wsp>
-                                    <wps:cNvPr id="49" name="Text Box 49"/>
+                                    <wps:cNvPr id="29" name="Text Box 27"/>
                                     <wps:cNvSpPr txBox="1"/>
                                     <wps:spPr>
                                       <a:xfrm>
@@ -1623,7 +1587,6 @@
                                       <w:txbxContent>
                                         <w:p>
                                           <w:pPr>
-                                            <w:spacing w:after="0" w:line="240" w:lineRule="auto"/>
                                             <w:jc w:val="center"/>
                                             <w:rPr>
                                               <w:rFonts w:ascii="Verdana" w:hAnsi="Verdana"/>
@@ -1633,6 +1596,7 @@
                                               <w:lang w:val="en-GB"/>
                                             </w:rPr>
                                           </w:pPr>
+                                          <w:proofErr w:type="spellStart"/>
                                           <w:r>
                                             <w:rPr>
                                               <w:rFonts w:ascii="Verdana" w:hAnsi="Verdana"/>
@@ -1653,6 +1617,7 @@
                                             </w:rPr>
                                             <w:t>4</w:t>
                                           </w:r>
+                                          <w:proofErr w:type="spellEnd"/>
                                         </w:p>
                                       </w:txbxContent>
                                     </wps:txbx>
@@ -1671,36 +1636,29 @@
                       </mc:Choice>
                       <mc:Fallback>
                         <w:pict>
-                          <v:group id="Canvas 50" o:spid="_x0000_s1056" editas="canvas" style="width:43.85pt;height:14.25pt;mso-position-horizontal-relative:char;mso-position-vertical-relative:line" coordsize="5562,1809" o:gfxdata="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">
+                          <v:group id="Canvas 48" o:spid="_x0000_s1056" editas="canvas" style="width:43.85pt;height:14.25pt;mso-position-horizontal-relative:char;mso-position-vertical-relative:line" coordsize="5562,1809" o:gfxdata="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">
                             <v:shape id="_x0000_s1057" type="#_x0000_t75" style="position:absolute;width:5562;height:1809;visibility:visible;mso-wrap-style:square">
                               <v:fill o:detectmouseclick="t"/>
                               <v:path o:connecttype="none"/>
                             </v:shape>
-                            <v:oval id="Oval 42" o:spid="_x0000_s1058" style="position:absolute;left:1261;top:437;width:360;height:360;visibility:visible;mso-wrap-style:square;v-text-anchor:middle" o:gfxdata="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" fillcolor="#4f81bd [3204]" strokecolor="#243f60 [1604]" strokeweight=".5pt"/>
-                            <v:oval id="Oval 43" o:spid="_x0000_s1059" style="position:absolute;left:4034;top:445;width:355;height:356;visibility:visible;mso-wrap-style:square;v-text-anchor:middle" o:gfxdata="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" fillcolor="#4f81bd [3204]" strokecolor="#243f60 [1604]" strokeweight=".5pt">
+                            <v:oval id="Oval 19" o:spid="_x0000_s1058" style="position:absolute;left:1261;top:437;width:360;height:360;visibility:visible;mso-wrap-style:square;v-text-anchor:middle" o:gfxdata="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" fillcolor="#4f81bd [3204]" strokecolor="#243f60 [1604]" strokeweight=".5pt"/>
+                            <v:oval id="Oval 20" o:spid="_x0000_s1059" style="position:absolute;left:4034;top:445;width:355;height:356;visibility:visible;mso-wrap-style:square;v-text-anchor:middle" o:gfxdata="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" fillcolor="#4f81bd [3204]" strokecolor="#243f60 [1604]" strokeweight=".5pt">
                               <v:textbox>
                                 <w:txbxContent>
-                                  <w:p>
-                                    <w:pPr>
-                                      <w:rPr>
-                                        <w:rFonts w:eastAsia="Times New Roman"/>
-                                      </w:rPr>
-                                    </w:pPr>
-                                  </w:p>
+                                  <w:p/>
                                 </w:txbxContent>
                               </v:textbox>
                             </v:oval>
-                            <v:line id="Straight Connector 44" o:spid="_x0000_s1060" style="position:absolute;flip:y;visibility:visible;mso-wrap-style:square" from="2152,1156" to="3232,1516" o:connectortype="straight" o:gfxdata="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" strokecolor="#4579b8 [3044]"/>
-                            <v:line id="Straight Connector 45" o:spid="_x0000_s1061" style="position:absolute;visibility:visible;mso-wrap-style:square" from="1441,797" to="1447,1517" o:connectortype="straight" o:gfxdata="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" strokecolor="#4579b8 [3044]"/>
-                            <v:line id="Straight Connector 46" o:spid="_x0000_s1062" style="position:absolute;visibility:visible;mso-wrap-style:square" from="1441,1522" to="2161,1522" o:connectortype="straight" o:gfxdata="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" strokecolor="#4579b8 [3044]"/>
-                            <v:line id="Straight Connector 47" o:spid="_x0000_s1063" style="position:absolute;flip:x;visibility:visible;mso-wrap-style:square" from="4208,801" to="4212,1521" o:connectortype="straight" o:gfxdata="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" strokecolor="#4579b8 [3044]"/>
-                            <v:line id="Straight Connector 48" o:spid="_x0000_s1064" style="position:absolute;visibility:visible;mso-wrap-style:square" from="3330,1521" to="4240,1522" o:connectortype="straight" o:gfxdata="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" strokecolor="#4579b8 [3044]"/>
-                            <v:shape id="Text Box 49" o:spid="_x0000_s1065" type="#_x0000_t202" style="position:absolute;left:1953;top:231;width:1769;height:988;visibility:visible;mso-wrap-style:square;v-text-anchor:top" o:gfxdata="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" filled="f" stroked="f" strokeweight=".5pt">
+                            <v:line id="Straight Connector 21" o:spid="_x0000_s1060" style="position:absolute;flip:y;visibility:visible;mso-wrap-style:square" from="2152,1156" to="3232,1516" o:connectortype="straight" o:gfxdata="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" strokecolor="#4579b8 [3044]"/>
+                            <v:line id="Straight Connector 22" o:spid="_x0000_s1061" style="position:absolute;visibility:visible;mso-wrap-style:square" from="1441,797" to="1447,1517" o:connectortype="straight" o:gfxdata="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" strokecolor="#4579b8 [3044]"/>
+                            <v:line id="Straight Connector 24" o:spid="_x0000_s1062" style="position:absolute;visibility:visible;mso-wrap-style:square" from="1441,1522" to="2161,1522" o:connectortype="straight" o:gfxdata="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" strokecolor="#4579b8 [3044]"/>
+                            <v:line id="Straight Connector 25" o:spid="_x0000_s1063" style="position:absolute;flip:x;visibility:visible;mso-wrap-style:square" from="4208,801" to="4212,1521" o:connectortype="straight" o:gfxdata="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" strokecolor="#4579b8 [3044]"/>
+                            <v:line id="Straight Connector 26" o:spid="_x0000_s1064" style="position:absolute;visibility:visible;mso-wrap-style:square" from="3330,1521" to="4240,1522" o:connectortype="straight" o:gfxdata="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" strokecolor="#4579b8 [3044]"/>
+                            <v:shape id="Text Box 27" o:spid="_x0000_s1065" type="#_x0000_t202" style="position:absolute;left:1953;top:231;width:1769;height:988;visibility:visible;mso-wrap-style:square;v-text-anchor:top" o:gfxdata="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" filled="f" stroked="f" strokeweight=".5pt">
                               <v:textbox inset="0,0,0,0">
                                 <w:txbxContent>
                                   <w:p>
                                     <w:pPr>
-                                      <w:spacing w:after="0" w:line="240" w:lineRule="auto"/>
                                       <w:jc w:val="center"/>
                                       <w:rPr>
                                         <w:rFonts w:ascii="Verdana" w:hAnsi="Verdana"/>
@@ -1710,6 +1668,7 @@
                                         <w:lang w:val="en-GB"/>
                                       </w:rPr>
                                     </w:pPr>
+                                    <w:proofErr w:type="spellStart"/>
                                     <w:r>
                                       <w:rPr>
                                         <w:rFonts w:ascii="Verdana" w:hAnsi="Verdana"/>
@@ -1730,6 +1689,7 @@
                                       </w:rPr>
                                       <w:t>4</w:t>
                                     </w:r>
+                                    <w:proofErr w:type="spellEnd"/>
                                   </w:p>
                                 </w:txbxContent>
                               </v:textbox>
@@ -1771,10 +1731,10 @@
                     <mc:AlternateContent>
                       <mc:Choice Requires="wpc">
                         <w:drawing>
-                          <wp:inline distT="0" distB="0" distL="0" distR="0" wp14:anchorId="363620CC" wp14:editId="55950009">
+                          <wp:inline distT="0" distB="0" distL="0" distR="0" wp14:anchorId="732CE58A" wp14:editId="1C6EC3C4">
                             <wp:extent cx="556788" cy="181069"/>
                             <wp:effectExtent l="0" t="0" r="0" b="9525"/>
-                            <wp:docPr id="59" name="Canvas 59"/>
+                            <wp:docPr id="50" name="Canvas 50"/>
                             <wp:cNvGraphicFramePr>
                               <a:graphicFrameLocks xmlns:a="http://schemas.openxmlformats.org/drawingml/2006/main" noChangeAspect="1"/>
                             </wp:cNvGraphicFramePr>
@@ -1784,7 +1744,7 @@
                                   <wpc:bg/>
                                   <wpc:whole/>
                                   <wps:wsp>
-                                    <wps:cNvPr id="51" name="Oval 51"/>
+                                    <wps:cNvPr id="30" name="Oval 16"/>
                                     <wps:cNvSpPr/>
                                     <wps:spPr>
                                       <a:xfrm>
@@ -1820,7 +1780,7 @@
                                     </wps:bodyPr>
                                   </wps:wsp>
                                   <wps:wsp>
-                                    <wps:cNvPr id="52" name="Oval 52"/>
+                                    <wps:cNvPr id="31" name="Oval 17"/>
                                     <wps:cNvSpPr/>
                                     <wps:spPr>
                                       <a:xfrm>
@@ -1850,13 +1810,7 @@
                                     </wps:style>
                                     <wps:txbx>
                                       <w:txbxContent>
-                                        <w:p>
-                                          <w:pPr>
-                                            <w:rPr>
-                                              <w:rFonts w:eastAsia="Times New Roman"/>
-                                            </w:rPr>
-                                          </w:pPr>
-                                        </w:p>
+                                        <w:p/>
                                       </w:txbxContent>
                                     </wps:txbx>
                                     <wps:bodyPr rot="0" spcFirstLastPara="0" vert="horz" wrap="square" lIns="91440" tIns="45720" rIns="91440" bIns="45720" numCol="1" spcCol="0" rtlCol="0" fromWordArt="0" anchor="ctr" anchorCtr="0" forceAA="0" compatLnSpc="1">
@@ -1867,7 +1821,7 @@
                                     </wps:bodyPr>
                                   </wps:wsp>
                                   <wps:wsp>
-                                    <wps:cNvPr id="53" name="Straight Connector 53"/>
+                                    <wps:cNvPr id="32" name="Straight Connector 18"/>
                                     <wps:cNvCnPr/>
                                     <wps:spPr>
                                       <a:xfrm flipV="1">
@@ -1895,7 +1849,7 @@
                                     <wps:bodyPr/>
                                   </wps:wsp>
                                   <wps:wsp>
-                                    <wps:cNvPr id="54" name="Straight Connector 54"/>
+                                    <wps:cNvPr id="42" name="Straight Connector 28"/>
                                     <wps:cNvCnPr/>
                                     <wps:spPr>
                                       <a:xfrm>
@@ -1923,7 +1877,7 @@
                                     <wps:bodyPr/>
                                   </wps:wsp>
                                   <wps:wsp>
-                                    <wps:cNvPr id="55" name="Straight Connector 55"/>
+                                    <wps:cNvPr id="45" name="Straight Connector 29"/>
                                     <wps:cNvCnPr/>
                                     <wps:spPr>
                                       <a:xfrm>
@@ -1951,7 +1905,7 @@
                                     <wps:bodyPr/>
                                   </wps:wsp>
                                   <wps:wsp>
-                                    <wps:cNvPr id="56" name="Straight Connector 56"/>
+                                    <wps:cNvPr id="46" name="Straight Connector 30"/>
                                     <wps:cNvCnPr/>
                                     <wps:spPr>
                                       <a:xfrm flipH="1">
@@ -1979,7 +1933,7 @@
                                     <wps:bodyPr/>
                                   </wps:wsp>
                                   <wps:wsp>
-                                    <wps:cNvPr id="57" name="Straight Connector 57"/>
+                                    <wps:cNvPr id="47" name="Straight Connector 31"/>
                                     <wps:cNvCnPr/>
                                     <wps:spPr>
                                       <a:xfrm>
@@ -2007,7 +1961,7 @@
                                     <wps:bodyPr/>
                                   </wps:wsp>
                                   <wps:wsp>
-                                    <wps:cNvPr id="58" name="Text Box 58"/>
+                                    <wps:cNvPr id="50" name="Text Box 32"/>
                                     <wps:cNvSpPr txBox="1"/>
                                     <wps:spPr>
                                       <a:xfrm>
@@ -2041,7 +1995,6 @@
                                       <w:txbxContent>
                                         <w:p>
                                           <w:pPr>
-                                            <w:spacing w:after="0" w:line="240" w:lineRule="auto"/>
                                             <w:jc w:val="center"/>
                                             <w:rPr>
                                               <w:rFonts w:ascii="Verdana" w:hAnsi="Verdana"/>
@@ -2051,6 +2004,7 @@
                                               <w:lang w:val="en-GB"/>
                                             </w:rPr>
                                           </w:pPr>
+                                          <w:proofErr w:type="spellStart"/>
                                           <w:r>
                                             <w:rPr>
                                               <w:rFonts w:ascii="Verdana" w:hAnsi="Verdana"/>
@@ -2071,6 +2025,7 @@
                                             </w:rPr>
                                             <w:t>5</w:t>
                                           </w:r>
+                                          <w:proofErr w:type="spellEnd"/>
                                         </w:p>
                                       </w:txbxContent>
                                     </wps:txbx>
@@ -2089,36 +2044,29 @@
                       </mc:Choice>
                       <mc:Fallback>
                         <w:pict>
-                          <v:group id="Canvas 59" o:spid="_x0000_s1066" editas="canvas" style="width:43.85pt;height:14.25pt;mso-position-horizontal-relative:char;mso-position-vertical-relative:line" coordsize="5562,1809" o:gfxdata="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">
+                          <v:group id="Canvas 50" o:spid="_x0000_s1066" editas="canvas" style="width:43.85pt;height:14.25pt;mso-position-horizontal-relative:char;mso-position-vertical-relative:line" coordsize="5562,1809" o:gfxdata="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">
                             <v:shape id="_x0000_s1067" type="#_x0000_t75" style="position:absolute;width:5562;height:1809;visibility:visible;mso-wrap-style:square">
                               <v:fill o:detectmouseclick="t"/>
                               <v:path o:connecttype="none"/>
                             </v:shape>
-                            <v:oval id="Oval 51" o:spid="_x0000_s1068" style="position:absolute;left:1261;top:437;width:360;height:360;visibility:visible;mso-wrap-style:square;v-text-anchor:middle" o:gfxdata="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" fillcolor="#4f81bd [3204]" strokecolor="#243f60 [1604]" strokeweight=".5pt"/>
-                            <v:oval id="Oval 52" o:spid="_x0000_s1069" style="position:absolute;left:4034;top:445;width:355;height:356;visibility:visible;mso-wrap-style:square;v-text-anchor:middle" o:gfxdata="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" fillcolor="#4f81bd [3204]" strokecolor="#243f60 [1604]" strokeweight=".5pt">
+                            <v:oval id="Oval 16" o:spid="_x0000_s1068" style="position:absolute;left:1261;top:437;width:360;height:360;visibility:visible;mso-wrap-style:square;v-text-anchor:middle" o:gfxdata="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" fillcolor="#4f81bd [3204]" strokecolor="#243f60 [1604]" strokeweight=".5pt"/>
+                            <v:oval id="Oval 17" o:spid="_x0000_s1069" style="position:absolute;left:4034;top:445;width:355;height:356;visibility:visible;mso-wrap-style:square;v-text-anchor:middle" o:gfxdata="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" fillcolor="#4f81bd [3204]" strokecolor="#243f60 [1604]" strokeweight=".5pt">
                               <v:textbox>
                                 <w:txbxContent>
-                                  <w:p>
-                                    <w:pPr>
-                                      <w:rPr>
-                                        <w:rFonts w:eastAsia="Times New Roman"/>
-                                      </w:rPr>
-                                    </w:pPr>
-                                  </w:p>
+                                  <w:p/>
                                 </w:txbxContent>
                               </v:textbox>
                             </v:oval>
-                            <v:line id="Straight Connector 53" o:spid="_x0000_s1070" style="position:absolute;flip:y;visibility:visible;mso-wrap-style:square" from="2152,1156" to="3232,1516" o:connectortype="straight" o:gfxdata="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" strokecolor="#4579b8 [3044]"/>
-                            <v:line id="Straight Connector 54" o:spid="_x0000_s1071" style="position:absolute;visibility:visible;mso-wrap-style:square" from="1441,797" to="1447,1517" o:connectortype="straight" o:gfxdata="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" strokecolor="#4579b8 [3044]"/>
-                            <v:line id="Straight Connector 55" o:spid="_x0000_s1072" style="position:absolute;visibility:visible;mso-wrap-style:square" from="1441,1522" to="2161,1522" o:connectortype="straight" o:gfxdata="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" strokecolor="#4579b8 [3044]"/>
-                            <v:line id="Straight Connector 56" o:spid="_x0000_s1073" style="position:absolute;flip:x;visibility:visible;mso-wrap-style:square" from="4208,801" to="4212,1521" o:connectortype="straight" o:gfxdata="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" strokecolor="#4579b8 [3044]"/>
-                            <v:line id="Straight Connector 57" o:spid="_x0000_s1074" style="position:absolute;visibility:visible;mso-wrap-style:square" from="3330,1521" to="4240,1522" o:connectortype="straight" o:gfxdata="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" strokecolor="#4579b8 [3044]"/>
-                            <v:shape id="Text Box 58" o:spid="_x0000_s1075" type="#_x0000_t202" style="position:absolute;left:1953;top:231;width:1769;height:988;visibility:visible;mso-wrap-style:square;v-text-anchor:top" o:gfxdata="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" filled="f" stroked="f" strokeweight=".5pt">
+                            <v:line id="Straight Connector 18" o:spid="_x0000_s1070" style="position:absolute;flip:y;visibility:visible;mso-wrap-style:square" from="2152,1156" to="3232,1516" o:connectortype="straight" o:gfxdata="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" strokecolor="#4579b8 [3044]"/>
+                            <v:line id="Straight Connector 28" o:spid="_x0000_s1071" style="position:absolute;visibility:visible;mso-wrap-style:square" from="1441,797" to="1447,1517" o:connectortype="straight" o:gfxdata="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" strokecolor="#4579b8 [3044]"/>
+                            <v:line id="Straight Connector 29" o:spid="_x0000_s1072" style="position:absolute;visibility:visible;mso-wrap-style:square" from="1441,1522" to="2161,1522" o:connectortype="straight" o:gfxdata="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" strokecolor="#4579b8 [3044]"/>
+                            <v:line id="Straight Connector 30" o:spid="_x0000_s1073" style="position:absolute;flip:x;visibility:visible;mso-wrap-style:square" from="4208,801" to="4212,1521" o:connectortype="straight" o:gfxdata="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" strokecolor="#4579b8 [3044]"/>
+                            <v:line id="Straight Connector 31" o:spid="_x0000_s1074" style="position:absolute;visibility:visible;mso-wrap-style:square" from="3330,1521" to="4240,1522" o:connectortype="straight" o:gfxdata="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" strokecolor="#4579b8 [3044]"/>
+                            <v:shape id="Text Box 32" o:spid="_x0000_s1075" type="#_x0000_t202" style="position:absolute;left:1953;top:231;width:1769;height:988;visibility:visible;mso-wrap-style:square;v-text-anchor:top" o:gfxdata="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" filled="f" stroked="f" strokeweight=".5pt">
                               <v:textbox inset="0,0,0,0">
                                 <w:txbxContent>
                                   <w:p>
                                     <w:pPr>
-                                      <w:spacing w:after="0" w:line="240" w:lineRule="auto"/>
                                       <w:jc w:val="center"/>
                                       <w:rPr>
                                         <w:rFonts w:ascii="Verdana" w:hAnsi="Verdana"/>
@@ -2128,6 +2076,7 @@
                                         <w:lang w:val="en-GB"/>
                                       </w:rPr>
                                     </w:pPr>
+                                    <w:proofErr w:type="spellStart"/>
                                     <w:r>
                                       <w:rPr>
                                         <w:rFonts w:ascii="Verdana" w:hAnsi="Verdana"/>
@@ -2148,6 +2097,7 @@
                                       </w:rPr>
                                       <w:t>5</w:t>
                                     </w:r>
+                                    <w:proofErr w:type="spellEnd"/>
                                   </w:p>
                                 </w:txbxContent>
                               </v:textbox>
@@ -2189,7 +2139,7 @@
                     <mc:AlternateContent>
                       <mc:Choice Requires="wpc">
                         <w:drawing>
-                          <wp:inline distT="0" distB="0" distL="0" distR="0" wp14:anchorId="502F2F83" wp14:editId="3D3E910D">
+                          <wp:inline distT="0" distB="0" distL="0" distR="0" wp14:anchorId="6058E794" wp14:editId="4DB90D81">
                             <wp:extent cx="556788" cy="181069"/>
                             <wp:effectExtent l="0" t="0" r="0" b="9525"/>
                             <wp:docPr id="68" name="Canvas 68"/>
@@ -2268,13 +2218,7 @@
                                     </wps:style>
                                     <wps:txbx>
                                       <w:txbxContent>
-                                        <w:p>
-                                          <w:pPr>
-                                            <w:rPr>
-                                              <w:rFonts w:eastAsia="Times New Roman"/>
-                                            </w:rPr>
-                                          </w:pPr>
-                                        </w:p>
+                                        <w:p/>
                                       </w:txbxContent>
                                     </wps:txbx>
                                     <wps:bodyPr rot="0" spcFirstLastPara="0" vert="horz" wrap="square" lIns="91440" tIns="45720" rIns="91440" bIns="45720" numCol="1" spcCol="0" rtlCol="0" fromWordArt="0" anchor="ctr" anchorCtr="0" forceAA="0" compatLnSpc="1">
@@ -2459,7 +2403,6 @@
                                       <w:txbxContent>
                                         <w:p>
                                           <w:pPr>
-                                            <w:spacing w:after="0" w:line="240" w:lineRule="auto"/>
                                             <w:jc w:val="center"/>
                                             <w:rPr>
                                               <w:rFonts w:ascii="Verdana" w:hAnsi="Verdana"/>
@@ -2469,6 +2412,7 @@
                                               <w:lang w:val="en-GB"/>
                                             </w:rPr>
                                           </w:pPr>
+                                          <w:proofErr w:type="spellStart"/>
                                           <w:r>
                                             <w:rPr>
                                               <w:rFonts w:ascii="Verdana" w:hAnsi="Verdana"/>
@@ -2489,6 +2433,7 @@
                                             </w:rPr>
                                             <w:t>6</w:t>
                                           </w:r>
+                                          <w:proofErr w:type="spellEnd"/>
                                         </w:p>
                                       </w:txbxContent>
                                     </wps:txbx>
@@ -2516,13 +2461,7 @@
                             <v:oval id="Oval 61" o:spid="_x0000_s1079" style="position:absolute;left:4034;top:445;width:355;height:356;visibility:visible;mso-wrap-style:square;v-text-anchor:middle" o:gfxdata="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" fillcolor="#4f81bd [3204]" strokecolor="#243f60 [1604]" strokeweight=".5pt">
                               <v:textbox>
                                 <w:txbxContent>
-                                  <w:p>
-                                    <w:pPr>
-                                      <w:rPr>
-                                        <w:rFonts w:eastAsia="Times New Roman"/>
-                                      </w:rPr>
-                                    </w:pPr>
-                                  </w:p>
+                                  <w:p/>
                                 </w:txbxContent>
                               </v:textbox>
                             </v:oval>
@@ -2536,7 +2475,6 @@
                                 <w:txbxContent>
                                   <w:p>
                                     <w:pPr>
-                                      <w:spacing w:after="0" w:line="240" w:lineRule="auto"/>
                                       <w:jc w:val="center"/>
                                       <w:rPr>
                                         <w:rFonts w:ascii="Verdana" w:hAnsi="Verdana"/>
@@ -2546,6 +2484,7 @@
                                         <w:lang w:val="en-GB"/>
                                       </w:rPr>
                                     </w:pPr>
+                                    <w:proofErr w:type="spellStart"/>
                                     <w:r>
                                       <w:rPr>
                                         <w:rFonts w:ascii="Verdana" w:hAnsi="Verdana"/>
@@ -2566,6 +2505,7 @@
                                       </w:rPr>
                                       <w:t>6</w:t>
                                     </w:r>
+                                    <w:proofErr w:type="spellEnd"/>
                                   </w:p>
                                 </w:txbxContent>
                               </v:textbox>
@@ -2587,7 +2527,7 @@
               <w:tc>
                 <w:tcPr>
                   <w:tcW w:w="5557" w:type="dxa"/>
-                  <w:gridSpan w:val="7"/>
+                  <w:gridSpan w:val="6"/>
                   <w:tcBorders>
                     <w:top w:val="nil"/>
                     <w:left w:val="nil"/>
@@ -2614,88 +2554,180 @@
               </w:trPr>
               <w:tc>
                 <w:tcPr>
-                  <w:tcW w:w="1389" w:type="dxa"/>
-                  <w:gridSpan w:val="2"/>
+                  <w:tcW w:w="5557" w:type="dxa"/>
+                  <w:gridSpan w:val="6"/>
                   <w:tcBorders>
                     <w:top w:val="single" w:sz="4" w:space="0" w:color="auto"/>
                     <w:left w:val="single" w:sz="4" w:space="0" w:color="auto"/>
                     <w:bottom w:val="nil"/>
-                    <w:right w:val="nil"/>
+                    <w:right w:val="single" w:sz="4" w:space="0" w:color="auto"/>
                   </w:tcBorders>
                   <w:vAlign w:val="bottom"/>
                 </w:tcPr>
-                <w:p>
-                  <w:pPr>
+                <w:tbl>
+                  <w:tblPr>
+                    <w:tblStyle w:val="TableGrid"/>
+                    <w:tblW w:w="0" w:type="auto"/>
                     <w:jc w:val="center"/>
-                  </w:pPr>
-                  <w:r>
-                    <w:rPr>
-                      <w:rFonts w:ascii="Verdana" w:hAnsi="Verdana"/>
-                      <w:noProof/>
-                      <w:lang w:val="en-GB" w:eastAsia="en-GB"/>
-                    </w:rPr>
-                    <w:drawing>
-                      <wp:inline distT="0" distB="0" distL="0" distR="0" wp14:anchorId="244F7F1C" wp14:editId="18CC116B">
-                        <wp:extent cx="585928" cy="172572"/>
-                        <wp:effectExtent l="0" t="0" r="5080" b="0"/>
-                        <wp:docPr id="2" name="Picture 2"/>
-                        <wp:cNvGraphicFramePr>
-                          <a:graphicFrameLocks xmlns:a="http://schemas.openxmlformats.org/drawingml/2006/main" noChangeAspect="1"/>
-                        </wp:cNvGraphicFramePr>
-                        <a:graphic xmlns:a="http://schemas.openxmlformats.org/drawingml/2006/main">
-                          <a:graphicData uri="http://schemas.openxmlformats.org/drawingml/2006/picture">
-                            <pic:pic xmlns:pic="http://schemas.openxmlformats.org/drawingml/2006/picture">
-                              <pic:nvPicPr>
-                                <pic:cNvPr id="0" name="Picture 2" descr="hapcan_200x93"/>
-                                <pic:cNvPicPr>
-                                  <a:picLocks noChangeAspect="1" noChangeArrowheads="1"/>
-                                </pic:cNvPicPr>
-                              </pic:nvPicPr>
-                              <pic:blipFill>
-                                <a:blip r:embed="rId5" cstate="print">
-                                  <a:extLst>
-                                    <a:ext uri="{28A0092B-C50C-407E-A947-70E740481C1C}">
-                                      <a14:useLocalDpi xmlns:a14="http://schemas.microsoft.com/office/drawing/2010/main" val="0"/>
-                                    </a:ext>
-                                  </a:extLst>
-                                </a:blip>
-                                <a:stretch>
-                                  <a:fillRect/>
-                                </a:stretch>
-                              </pic:blipFill>
-                              <pic:spPr bwMode="auto">
-                                <a:xfrm>
-                                  <a:off x="0" y="0"/>
-                                  <a:ext cx="585928" cy="172572"/>
-                                </a:xfrm>
-                                <a:prstGeom prst="rect">
-                                  <a:avLst/>
-                                </a:prstGeom>
-                                <a:noFill/>
-                                <a:ln>
-                                  <a:noFill/>
-                                </a:ln>
-                              </pic:spPr>
-                            </pic:pic>
-                          </a:graphicData>
-                        </a:graphic>
-                      </wp:inline>
-                    </w:drawing>
-                  </w:r>
-                </w:p>
-              </w:tc>
-              <w:tc>
-                <w:tcPr>
-                  <w:tcW w:w="4168" w:type="dxa"/>
-                  <w:gridSpan w:val="5"/>
-                  <w:tcBorders>
-                    <w:top w:val="single" w:sz="4" w:space="0" w:color="auto"/>
-                    <w:left w:val="nil"/>
-                    <w:bottom w:val="nil"/>
-                    <w:right w:val="single" w:sz="4" w:space="0" w:color="auto"/>
-                  </w:tcBorders>
-                  <w:vAlign w:val="center"/>
-                </w:tcPr>
+                    <w:tblBorders>
+                      <w:top w:val="none" w:sz="0" w:space="0" w:color="auto"/>
+                      <w:left w:val="none" w:sz="0" w:space="0" w:color="auto"/>
+                      <w:bottom w:val="none" w:sz="0" w:space="0" w:color="auto"/>
+                      <w:right w:val="none" w:sz="0" w:space="0" w:color="auto"/>
+                      <w:insideH w:val="none" w:sz="0" w:space="0" w:color="auto"/>
+                      <w:insideV w:val="none" w:sz="0" w:space="0" w:color="auto"/>
+                    </w:tblBorders>
+                    <w:tblLayout w:type="fixed"/>
+                    <w:tblCellMar>
+                      <w:left w:w="0" w:type="dxa"/>
+                      <w:right w:w="0" w:type="dxa"/>
+                    </w:tblCellMar>
+                    <w:tblLook w:val="04A0" w:firstRow="1" w:lastRow="0" w:firstColumn="1" w:lastColumn="0" w:noHBand="0" w:noVBand="1"/>
+                  </w:tblPr>
+                  <w:tblGrid>
+                    <w:gridCol w:w="2552"/>
+                    <w:gridCol w:w="2552"/>
+                  </w:tblGrid>
+                  <w:tr>
+                    <w:trPr>
+                      <w:jc w:val="center"/>
+                    </w:trPr>
+                    <w:tc>
+                      <w:tcPr>
+                        <w:tcW w:w="2552" w:type="dxa"/>
+                        <w:vAlign w:val="center"/>
+                      </w:tcPr>
+                      <w:p>
+                        <w:pPr>
+                          <w:rPr>
+                            <w:rFonts w:ascii="Verdana" w:hAnsi="Verdana"/>
+                            <w:sz w:val="10"/>
+                            <w:szCs w:val="10"/>
+                            <w:lang w:val="en-GB"/>
+                          </w:rPr>
+                        </w:pPr>
+                        <w:r>
+                          <w:rPr>
+                            <w:rFonts w:ascii="Verdana" w:hAnsi="Verdana"/>
+                            <w:noProof/>
+                            <w:lang w:val="en-GB" w:eastAsia="en-GB"/>
+                          </w:rPr>
+                          <w:drawing>
+                            <wp:inline distT="0" distB="0" distL="0" distR="0" wp14:anchorId="4F47E78D" wp14:editId="148AF653">
+                              <wp:extent cx="586800" cy="172829"/>
+                              <wp:effectExtent l="0" t="0" r="3810" b="0"/>
+                              <wp:docPr id="295" name="Picture 295"/>
+                              <wp:cNvGraphicFramePr>
+                                <a:graphicFrameLocks xmlns:a="http://schemas.openxmlformats.org/drawingml/2006/main" noChangeAspect="1"/>
+                              </wp:cNvGraphicFramePr>
+                              <a:graphic xmlns:a="http://schemas.openxmlformats.org/drawingml/2006/main">
+                                <a:graphicData uri="http://schemas.openxmlformats.org/drawingml/2006/picture">
+                                  <pic:pic xmlns:pic="http://schemas.openxmlformats.org/drawingml/2006/picture">
+                                    <pic:nvPicPr>
+                                      <pic:cNvPr id="0" name="Picture 2" descr="hapcan_200x93"/>
+                                      <pic:cNvPicPr>
+                                        <a:picLocks noChangeAspect="1" noChangeArrowheads="1"/>
+                                      </pic:cNvPicPr>
+                                    </pic:nvPicPr>
+                                    <pic:blipFill>
+                                      <a:blip r:embed="rId5" cstate="print">
+                                        <a:extLst>
+                                          <a:ext uri="{28A0092B-C50C-407E-A947-70E740481C1C}">
+                                            <a14:useLocalDpi xmlns:a14="http://schemas.microsoft.com/office/drawing/2010/main" val="0"/>
+                                          </a:ext>
+                                        </a:extLst>
+                                      </a:blip>
+                                      <a:stretch>
+                                        <a:fillRect/>
+                                      </a:stretch>
+                                    </pic:blipFill>
+                                    <pic:spPr bwMode="auto">
+                                      <a:xfrm>
+                                        <a:off x="0" y="0"/>
+                                        <a:ext cx="586800" cy="172829"/>
+                                      </a:xfrm>
+                                      <a:prstGeom prst="rect">
+                                        <a:avLst/>
+                                      </a:prstGeom>
+                                      <a:noFill/>
+                                      <a:ln>
+                                        <a:noFill/>
+                                      </a:ln>
+                                    </pic:spPr>
+                                  </pic:pic>
+                                </a:graphicData>
+                              </a:graphic>
+                            </wp:inline>
+                          </w:drawing>
+                        </w:r>
+                      </w:p>
+                    </w:tc>
+                    <w:tc>
+                      <w:tcPr>
+                        <w:tcW w:w="2552" w:type="dxa"/>
+                        <w:vAlign w:val="center"/>
+                      </w:tcPr>
+                      <w:p>
+                        <w:pPr>
+                          <w:jc w:val="right"/>
+                          <w:rPr>
+                            <w:rFonts w:ascii="Verdana" w:hAnsi="Verdana"/>
+                            <w:sz w:val="10"/>
+                            <w:szCs w:val="10"/>
+                            <w:lang w:val="en-GB"/>
+                          </w:rPr>
+                        </w:pPr>
+                        <w:r>
+                          <w:rPr>
+                            <w:noProof/>
+                            <w:lang w:val="en-GB" w:eastAsia="en-GB"/>
+                          </w:rPr>
+                          <w:drawing>
+                            <wp:inline distT="0" distB="0" distL="0" distR="0" wp14:anchorId="3218896C" wp14:editId="725CC1B5">
+                              <wp:extent cx="180000" cy="189048"/>
+                              <wp:effectExtent l="0" t="0" r="0" b="1905"/>
+                              <wp:docPr id="159" name="Picture 159"/>
+                              <wp:cNvGraphicFramePr>
+                                <a:graphicFrameLocks xmlns:a="http://schemas.openxmlformats.org/drawingml/2006/main" noChangeAspect="1"/>
+                              </wp:cNvGraphicFramePr>
+                              <a:graphic xmlns:a="http://schemas.openxmlformats.org/drawingml/2006/main">
+                                <a:graphicData uri="http://schemas.openxmlformats.org/drawingml/2006/picture">
+                                  <pic:pic xmlns:pic="http://schemas.openxmlformats.org/drawingml/2006/picture">
+                                    <pic:nvPicPr>
+                                      <pic:cNvPr id="0" name="oshw-logo.emf"/>
+                                      <pic:cNvPicPr/>
+                                    </pic:nvPicPr>
+                                    <pic:blipFill>
+                                      <a:blip r:embed="rId6" cstate="print">
+                                        <a:extLst>
+                                          <a:ext uri="{28A0092B-C50C-407E-A947-70E740481C1C}">
+                                            <a14:useLocalDpi xmlns:a14="http://schemas.microsoft.com/office/drawing/2010/main" val="0"/>
+                                          </a:ext>
+                                        </a:extLst>
+                                      </a:blip>
+                                      <a:stretch>
+                                        <a:fillRect/>
+                                      </a:stretch>
+                                    </pic:blipFill>
+                                    <pic:spPr>
+                                      <a:xfrm>
+                                        <a:off x="0" y="0"/>
+                                        <a:ext cx="180000" cy="189048"/>
+                                      </a:xfrm>
+                                      <a:prstGeom prst="rect">
+                                        <a:avLst/>
+                                      </a:prstGeom>
+                                    </pic:spPr>
+                                  </pic:pic>
+                                </a:graphicData>
+                              </a:graphic>
+                            </wp:inline>
+                          </w:drawing>
+                        </w:r>
+                      </w:p>
+                    </w:tc>
+                  </w:tr>
+                </w:tbl>
                 <w:p>
                   <w:pPr>
                     <w:jc w:val="center"/>
@@ -2711,7 +2743,7 @@
               <w:tc>
                 <w:tcPr>
                   <w:tcW w:w="5557" w:type="dxa"/>
-                  <w:gridSpan w:val="7"/>
+                  <w:gridSpan w:val="6"/>
                   <w:tcBorders>
                     <w:top w:val="nil"/>
                     <w:left w:val="single" w:sz="4" w:space="0" w:color="auto"/>
@@ -2730,6 +2762,7 @@
                       <w:lang w:val="en-GB"/>
                     </w:rPr>
                   </w:pPr>
+                  <w:proofErr w:type="spellStart"/>
                   <w:r>
                     <w:rPr>
                       <w:rFonts w:ascii="Verdana" w:hAnsi="Verdana"/>
@@ -2738,7 +2771,18 @@
                       <w:szCs w:val="16"/>
                       <w:lang w:val="en-GB"/>
                     </w:rPr>
-                    <w:t>BISTABLE RELAY</w:t>
+                    <w:t>BISTABLE</w:t>
+                  </w:r>
+                  <w:proofErr w:type="spellEnd"/>
+                  <w:r>
+                    <w:rPr>
+                      <w:rFonts w:ascii="Verdana" w:hAnsi="Verdana"/>
+                      <w:b/>
+                      <w:sz w:val="16"/>
+                      <w:szCs w:val="16"/>
+                      <w:lang w:val="en-GB"/>
+                    </w:rPr>
+                    <w:t xml:space="preserve"> RELAY</w:t>
                   </w:r>
                 </w:p>
                 <w:p>
@@ -2772,7 +2816,7 @@
               <w:tc>
                 <w:tcPr>
                   <w:tcW w:w="5557" w:type="dxa"/>
-                  <w:gridSpan w:val="7"/>
+                  <w:gridSpan w:val="6"/>
                   <w:tcBorders>
                     <w:top w:val="nil"/>
                     <w:left w:val="single" w:sz="4" w:space="0" w:color="auto"/>
@@ -2849,7 +2893,86 @@
                             <w:szCs w:val="10"/>
                             <w:lang w:val="en-GB"/>
                           </w:rPr>
-                          <w:t xml:space="preserve"> = 16A</w:t>
+                          <w:t xml:space="preserve"> = </w:t>
+                        </w:r>
+                        <w:proofErr w:type="spellStart"/>
+                        <w:r>
+                          <w:rPr>
+                            <w:rFonts w:ascii="Verdana" w:hAnsi="Verdana"/>
+                            <w:sz w:val="10"/>
+                            <w:szCs w:val="10"/>
+                            <w:lang w:val="en-GB"/>
+                          </w:rPr>
+                          <w:t>16A</w:t>
+                        </w:r>
+                        <w:proofErr w:type="spellEnd"/>
+                        <w:r>
+                          <w:rPr>
+                            <w:rFonts w:ascii="Verdana" w:hAnsi="Verdana"/>
+                            <w:sz w:val="10"/>
+                            <w:szCs w:val="10"/>
+                            <w:lang w:val="en-GB"/>
+                          </w:rPr>
+                          <w:t xml:space="preserve"> </w:t>
+                        </w:r>
+                        <w:r>
+                          <w:rPr>
+                            <w:rFonts w:ascii="Verdana" w:hAnsi="Verdana"/>
+                            <w:sz w:val="10"/>
+                            <w:szCs w:val="10"/>
+                            <w:lang w:val="en-GB"/>
+                          </w:rPr>
+                          <w:t>(</w:t>
+                        </w:r>
+                        <w:proofErr w:type="spellStart"/>
+                        <w:r>
+                          <w:rPr>
+                            <w:rFonts w:ascii="Verdana" w:hAnsi="Verdana"/>
+                            <w:sz w:val="10"/>
+                            <w:szCs w:val="10"/>
+                            <w:lang w:val="en-GB"/>
+                          </w:rPr>
+                          <w:t>I</w:t>
+                        </w:r>
+                        <w:r>
+                          <w:rPr>
+                            <w:rFonts w:ascii="Verdana" w:hAnsi="Verdana"/>
+                            <w:sz w:val="10"/>
+                            <w:szCs w:val="10"/>
+                            <w:vertAlign w:val="subscript"/>
+                            <w:lang w:val="en-GB"/>
+                          </w:rPr>
+                          <w:t>INRUSH</w:t>
+                        </w:r>
+                        <w:proofErr w:type="spellEnd"/>
+                        <w:r>
+                          <w:rPr>
+                            <w:rFonts w:ascii="Verdana" w:hAnsi="Verdana"/>
+                            <w:sz w:val="10"/>
+                            <w:szCs w:val="10"/>
+                            <w:lang w:val="en-GB"/>
+                          </w:rPr>
+                          <w:t xml:space="preserve"> = </w:t>
+                        </w:r>
+                        <w:proofErr w:type="spellStart"/>
+                        <w:r>
+                          <w:rPr>
+                            <w:rFonts w:ascii="Verdana" w:hAnsi="Verdana"/>
+                            <w:sz w:val="10"/>
+                            <w:szCs w:val="10"/>
+                            <w:lang w:val="en-GB"/>
+                          </w:rPr>
+                          <w:t>30A</w:t>
+                        </w:r>
+                        <w:proofErr w:type="spellEnd"/>
+                        <w:r>
+                          <w:rPr>
+                            <w:rFonts w:ascii="Verdana" w:hAnsi="Verdana"/>
+                            <w:sz w:val="10"/>
+                            <w:szCs w:val="10"/>
+                            <w:lang w:val="en-GB"/>
+                          </w:rPr>
+                          <w:t>)</w:t>
                         </w:r>
                       </w:p>
                     </w:tc>
@@ -2906,7 +3029,27 @@
                             <w:szCs w:val="10"/>
                             <w:lang w:val="en-GB"/>
                           </w:rPr>
-                          <w:t xml:space="preserve"> = 250V</w:t>
+                          <w:t xml:space="preserve"> = </w:t>
+                        </w:r>
+                        <w:proofErr w:type="spellStart"/>
+                        <w:r>
+                          <w:rPr>
+                            <w:rFonts w:ascii="Verdana" w:hAnsi="Verdana"/>
+                            <w:sz w:val="10"/>
+                            <w:szCs w:val="10"/>
+                            <w:lang w:val="en-GB"/>
+                          </w:rPr>
+                          <w:t>250V</w:t>
+                        </w:r>
+                        <w:proofErr w:type="spellEnd"/>
+                        <w:r>
+                          <w:rPr>
+                            <w:rFonts w:ascii="Verdana" w:hAnsi="Verdana"/>
+                            <w:sz w:val="10"/>
+                            <w:szCs w:val="10"/>
+                            <w:lang w:val="en-GB"/>
+                          </w:rPr>
+                          <w:t xml:space="preserve"> AC</w:t>
                         </w:r>
                       </w:p>
                     </w:tc>
@@ -2934,6 +3077,7 @@
                             <w:szCs w:val="10"/>
                           </w:rPr>
                         </w:pPr>
+                        <w:proofErr w:type="spellStart"/>
                         <w:r>
                           <w:rPr>
                             <w:rFonts w:ascii="Verdana" w:hAnsi="Verdana"/>
@@ -2950,6 +3094,7 @@
                           </w:rPr>
                           <w:t>E</w:t>
                         </w:r>
+                        <w:proofErr w:type="spellEnd"/>
                       </w:p>
                     </w:tc>
                     <w:tc>
@@ -2970,6 +3115,7 @@
                             <w:szCs w:val="10"/>
                           </w:rPr>
                         </w:pPr>
+                        <w:proofErr w:type="spellStart"/>
                         <w:r>
                           <w:rPr>
                             <w:rFonts w:ascii="Verdana" w:hAnsi="Verdana"/>
@@ -2977,8 +3123,9 @@
                             <w:szCs w:val="10"/>
                             <w:lang w:val="en-GB"/>
                           </w:rPr>
-                          <w:t>UNIV 3.2.4</w:t>
+                          <w:t>UNIV</w:t>
                         </w:r>
+                        <w:proofErr w:type="spellEnd"/>
                         <w:r>
                           <w:rPr>
                             <w:rFonts w:ascii="Verdana" w:hAnsi="Verdana"/>
@@ -2986,8 +3133,28 @@
                             <w:szCs w:val="10"/>
                             <w:lang w:val="en-GB"/>
                           </w:rPr>
+                          <w:t xml:space="preserve"> </w:t>
+                        </w:r>
+                        <w:proofErr w:type="spellStart"/>
+                        <w:r>
+                          <w:rPr>
+                            <w:rFonts w:ascii="Verdana" w:hAnsi="Verdana"/>
+                            <w:sz w:val="10"/>
+                            <w:szCs w:val="10"/>
+                            <w:lang w:val="en-GB"/>
+                          </w:rPr>
+                          <w:t>3.2.4</w:t>
+                        </w:r>
+                        <w:r>
+                          <w:rPr>
+                            <w:rFonts w:ascii="Verdana" w:hAnsi="Verdana"/>
+                            <w:sz w:val="10"/>
+                            <w:szCs w:val="10"/>
+                            <w:lang w:val="en-GB"/>
+                          </w:rPr>
                           <w:t>.x</w:t>
                         </w:r>
+                        <w:proofErr w:type="spellEnd"/>
                       </w:p>
                     </w:tc>
                   </w:tr>
@@ -3040,6 +3207,7 @@
                             <w:szCs w:val="10"/>
                           </w:rPr>
                         </w:pPr>
+                        <w:proofErr w:type="spellStart"/>
                         <w:r>
                           <w:rPr>
                             <w:rFonts w:ascii="Verdana" w:hAnsi="Verdana"/>
@@ -3058,6 +3226,7 @@
                           </w:rPr>
                           <w:t>h</w:t>
                         </w:r>
+                        <w:proofErr w:type="spellEnd"/>
                       </w:p>
                     </w:tc>
                   </w:tr>
@@ -3128,7 +3297,7 @@
               <w:tc>
                 <w:tcPr>
                   <w:tcW w:w="5557" w:type="dxa"/>
-                  <w:gridSpan w:val="7"/>
+                  <w:gridSpan w:val="6"/>
                   <w:tcBorders>
                     <w:top w:val="single" w:sz="4" w:space="0" w:color="auto"/>
                     <w:left w:val="nil"/>
@@ -3156,7 +3325,7 @@
               <w:tc>
                 <w:tcPr>
                   <w:tcW w:w="2778" w:type="dxa"/>
-                  <w:gridSpan w:val="4"/>
+                  <w:gridSpan w:val="3"/>
                   <w:tcBorders>
                     <w:top w:val="nil"/>
                     <w:left w:val="nil"/>
@@ -3302,7 +3471,7 @@
     <w:tbl>
       <w:tblPr>
         <w:tblStyle w:val="TableGrid"/>
-        <w:tblW w:w="5670" w:type="dxa"/>
+        <w:tblW w:w="5613" w:type="dxa"/>
         <w:jc w:val="center"/>
         <w:tblBorders>
           <w:top w:val="dotted" w:sz="2" w:space="0" w:color="BFBFBF" w:themeColor="background1" w:themeShade="BF"/>
@@ -3320,16 +3489,22 @@
         <w:tblLook w:val="04A0" w:firstRow="1" w:lastRow="0" w:firstColumn="1" w:lastColumn="0" w:noHBand="0" w:noVBand="1"/>
       </w:tblPr>
       <w:tblGrid>
-        <w:gridCol w:w="5670"/>
+        <w:gridCol w:w="5613"/>
       </w:tblGrid>
       <w:tr>
         <w:trPr>
-          <w:trHeight w:hRule="exact" w:val="2268"/>
+          <w:trHeight w:hRule="exact" w:val="2211"/>
           <w:jc w:val="center"/>
         </w:trPr>
         <w:tc>
           <w:tcPr>
-            <w:tcW w:w="5670" w:type="dxa"/>
+            <w:tcW w:w="1531" w:type="dxa"/>
+            <w:tcBorders>
+              <w:top w:val="single" w:sz="4" w:space="0" w:color="D9D9D9" w:themeColor="background1" w:themeShade="D9"/>
+              <w:left w:val="single" w:sz="4" w:space="0" w:color="D9D9D9" w:themeColor="background1" w:themeShade="D9"/>
+              <w:bottom w:val="single" w:sz="4" w:space="0" w:color="D9D9D9" w:themeColor="background1" w:themeShade="D9"/>
+              <w:right w:val="single" w:sz="4" w:space="0" w:color="D9D9D9" w:themeColor="background1" w:themeShade="D9"/>
+            </w:tcBorders>
             <w:vAlign w:val="center"/>
           </w:tcPr>
           <w:tbl>
@@ -3346,8 +3521,7 @@
             </w:tblPr>
             <w:tblGrid>
               <w:gridCol w:w="926"/>
-              <w:gridCol w:w="463"/>
-              <w:gridCol w:w="463"/>
+              <w:gridCol w:w="926"/>
               <w:gridCol w:w="926"/>
               <w:gridCol w:w="926"/>
               <w:gridCol w:w="926"/>
@@ -3387,7 +3561,7 @@
                     <mc:AlternateContent>
                       <mc:Choice Requires="wpc">
                         <w:drawing>
-                          <wp:inline distT="0" distB="0" distL="0" distR="0" wp14:anchorId="326B1A22" wp14:editId="51D66025">
+                          <wp:inline distT="0" distB="0" distL="0" distR="0" wp14:anchorId="3505FED3" wp14:editId="420DBDBE">
                             <wp:extent cx="556788" cy="181069"/>
                             <wp:effectExtent l="0" t="0" r="0" b="9525"/>
                             <wp:docPr id="117" name="Canvas 117"/>
@@ -3466,13 +3640,7 @@
                                     </wps:style>
                                     <wps:txbx>
                                       <w:txbxContent>
-                                        <w:p>
-                                          <w:pPr>
-                                            <w:rPr>
-                                              <w:rFonts w:eastAsia="Times New Roman"/>
-                                            </w:rPr>
-                                          </w:pPr>
-                                        </w:p>
+                                        <w:p/>
                                       </w:txbxContent>
                                     </wps:txbx>
                                     <wps:bodyPr rot="0" spcFirstLastPara="0" vert="horz" wrap="square" lIns="91440" tIns="45720" rIns="91440" bIns="45720" numCol="1" spcCol="0" rtlCol="0" fromWordArt="0" anchor="ctr" anchorCtr="0" forceAA="0" compatLnSpc="1">
@@ -3657,7 +3825,6 @@
                                       <w:txbxContent>
                                         <w:p>
                                           <w:pPr>
-                                            <w:spacing w:after="0" w:line="240" w:lineRule="auto"/>
                                             <w:jc w:val="center"/>
                                             <w:rPr>
                                               <w:rFonts w:ascii="Verdana" w:hAnsi="Verdana"/>
@@ -3667,6 +3834,7 @@
                                               <w:lang w:val="en-GB"/>
                                             </w:rPr>
                                           </w:pPr>
+                                          <w:proofErr w:type="spellStart"/>
                                           <w:r>
                                             <w:rPr>
                                               <w:rFonts w:ascii="Verdana" w:hAnsi="Verdana"/>
@@ -3677,6 +3845,7 @@
                                             </w:rPr>
                                             <w:t>K1</w:t>
                                           </w:r>
+                                          <w:proofErr w:type="spellEnd"/>
                                         </w:p>
                                       </w:txbxContent>
                                     </wps:txbx>
@@ -3704,13 +3873,7 @@
                             <v:oval id="Oval 70" o:spid="_x0000_s1089" style="position:absolute;left:4034;top:445;width:355;height:356;visibility:visible;mso-wrap-style:square;v-text-anchor:middle" o:gfxdata="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" fillcolor="#4f81bd [3204]" strokecolor="#243f60 [1604]" strokeweight=".5pt">
                               <v:textbox>
                                 <w:txbxContent>
-                                  <w:p>
-                                    <w:pPr>
-                                      <w:rPr>
-                                        <w:rFonts w:eastAsia="Times New Roman"/>
-                                      </w:rPr>
-                                    </w:pPr>
-                                  </w:p>
+                                  <w:p/>
                                 </w:txbxContent>
                               </v:textbox>
                             </v:oval>
@@ -3724,7 +3887,6 @@
                                 <w:txbxContent>
                                   <w:p>
                                     <w:pPr>
-                                      <w:spacing w:after="0" w:line="240" w:lineRule="auto"/>
                                       <w:jc w:val="center"/>
                                       <w:rPr>
                                         <w:rFonts w:ascii="Verdana" w:hAnsi="Verdana"/>
@@ -3734,6 +3896,7 @@
                                         <w:lang w:val="en-GB"/>
                                       </w:rPr>
                                     </w:pPr>
+                                    <w:proofErr w:type="spellStart"/>
                                     <w:r>
                                       <w:rPr>
                                         <w:rFonts w:ascii="Verdana" w:hAnsi="Verdana"/>
@@ -3744,6 +3907,7 @@
                                       </w:rPr>
                                       <w:t>K1</w:t>
                                     </w:r>
+                                    <w:proofErr w:type="spellEnd"/>
                                   </w:p>
                                 </w:txbxContent>
                               </v:textbox>
@@ -3759,7 +3923,6 @@
               <w:tc>
                 <w:tcPr>
                   <w:tcW w:w="926" w:type="dxa"/>
-                  <w:gridSpan w:val="2"/>
                   <w:tcBorders>
                     <w:top w:val="nil"/>
                     <w:left w:val="nil"/>
@@ -3786,10 +3949,10 @@
                     <mc:AlternateContent>
                       <mc:Choice Requires="wpc">
                         <w:drawing>
-                          <wp:inline distT="0" distB="0" distL="0" distR="0" wp14:anchorId="28334475" wp14:editId="51D60E40">
+                          <wp:inline distT="0" distB="0" distL="0" distR="0" wp14:anchorId="2434FABE" wp14:editId="1F8400E6">
                             <wp:extent cx="556788" cy="181069"/>
                             <wp:effectExtent l="0" t="0" r="0" b="9525"/>
-                            <wp:docPr id="118" name="Canvas 118"/>
+                            <wp:docPr id="153" name="Canvas 153"/>
                             <wp:cNvGraphicFramePr>
                               <a:graphicFrameLocks xmlns:a="http://schemas.openxmlformats.org/drawingml/2006/main" noChangeAspect="1"/>
                             </wp:cNvGraphicFramePr>
@@ -3799,7 +3962,7 @@
                                   <wpc:bg/>
                                   <wpc:whole/>
                                   <wps:wsp>
-                                    <wps:cNvPr id="77" name="Oval 77"/>
+                                    <wps:cNvPr id="145" name="Oval 145"/>
                                     <wps:cNvSpPr/>
                                     <wps:spPr>
                                       <a:xfrm>
@@ -3835,7 +3998,7 @@
                                     </wps:bodyPr>
                                   </wps:wsp>
                                   <wps:wsp>
-                                    <wps:cNvPr id="78" name="Oval 78"/>
+                                    <wps:cNvPr id="146" name="Oval 146"/>
                                     <wps:cNvSpPr/>
                                     <wps:spPr>
                                       <a:xfrm>
@@ -3865,13 +4028,7 @@
                                     </wps:style>
                                     <wps:txbx>
                                       <w:txbxContent>
-                                        <w:p>
-                                          <w:pPr>
-                                            <w:rPr>
-                                              <w:rFonts w:eastAsia="Times New Roman"/>
-                                            </w:rPr>
-                                          </w:pPr>
-                                        </w:p>
+                                        <w:p/>
                                       </w:txbxContent>
                                     </wps:txbx>
                                     <wps:bodyPr rot="0" spcFirstLastPara="0" vert="horz" wrap="square" lIns="91440" tIns="45720" rIns="91440" bIns="45720" numCol="1" spcCol="0" rtlCol="0" fromWordArt="0" anchor="ctr" anchorCtr="0" forceAA="0" compatLnSpc="1">
@@ -3882,7 +4039,7 @@
                                     </wps:bodyPr>
                                   </wps:wsp>
                                   <wps:wsp>
-                                    <wps:cNvPr id="79" name="Straight Connector 79"/>
+                                    <wps:cNvPr id="147" name="Straight Connector 147"/>
                                     <wps:cNvCnPr/>
                                     <wps:spPr>
                                       <a:xfrm flipV="1">
@@ -3910,7 +4067,7 @@
                                     <wps:bodyPr/>
                                   </wps:wsp>
                                   <wps:wsp>
-                                    <wps:cNvPr id="80" name="Straight Connector 80"/>
+                                    <wps:cNvPr id="148" name="Straight Connector 148"/>
                                     <wps:cNvCnPr/>
                                     <wps:spPr>
                                       <a:xfrm>
@@ -3938,7 +4095,7 @@
                                     <wps:bodyPr/>
                                   </wps:wsp>
                                   <wps:wsp>
-                                    <wps:cNvPr id="81" name="Straight Connector 81"/>
+                                    <wps:cNvPr id="149" name="Straight Connector 149"/>
                                     <wps:cNvCnPr/>
                                     <wps:spPr>
                                       <a:xfrm>
@@ -3966,7 +4123,7 @@
                                     <wps:bodyPr/>
                                   </wps:wsp>
                                   <wps:wsp>
-                                    <wps:cNvPr id="82" name="Straight Connector 82"/>
+                                    <wps:cNvPr id="150" name="Straight Connector 150"/>
                                     <wps:cNvCnPr/>
                                     <wps:spPr>
                                       <a:xfrm flipH="1">
@@ -3994,7 +4151,7 @@
                                     <wps:bodyPr/>
                                   </wps:wsp>
                                   <wps:wsp>
-                                    <wps:cNvPr id="83" name="Straight Connector 83"/>
+                                    <wps:cNvPr id="151" name="Straight Connector 151"/>
                                     <wps:cNvCnPr/>
                                     <wps:spPr>
                                       <a:xfrm>
@@ -4022,7 +4179,7 @@
                                     <wps:bodyPr/>
                                   </wps:wsp>
                                   <wps:wsp>
-                                    <wps:cNvPr id="84" name="Text Box 84"/>
+                                    <wps:cNvPr id="152" name="Text Box 152"/>
                                     <wps:cNvSpPr txBox="1"/>
                                     <wps:spPr>
                                       <a:xfrm>
@@ -4056,7 +4213,6 @@
                                       <w:txbxContent>
                                         <w:p>
                                           <w:pPr>
-                                            <w:spacing w:after="0" w:line="240" w:lineRule="auto"/>
                                             <w:jc w:val="center"/>
                                             <w:rPr>
                                               <w:rFonts w:ascii="Verdana" w:hAnsi="Verdana"/>
@@ -4104,36 +4260,29 @@
                       </mc:Choice>
                       <mc:Fallback>
                         <w:pict>
-                          <v:group id="Canvas 118" o:spid="_x0000_s1096" editas="canvas" style="width:43.85pt;height:14.25pt;mso-position-horizontal-relative:char;mso-position-vertical-relative:line" coordsize="5562,1809" o:gfxdata="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">
+                          <v:group id="Canvas 153" o:spid="_x0000_s1096" editas="canvas" style="width:43.85pt;height:14.25pt;mso-position-horizontal-relative:char;mso-position-vertical-relative:line" coordsize="5562,1809" o:gfxdata="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">
                             <v:shape id="_x0000_s1097" type="#_x0000_t75" style="position:absolute;width:5562;height:1809;visibility:visible;mso-wrap-style:square">
                               <v:fill o:detectmouseclick="t"/>
                               <v:path o:connecttype="none"/>
                             </v:shape>
-                            <v:oval id="Oval 77" o:spid="_x0000_s1098" style="position:absolute;left:1261;top:437;width:360;height:360;visibility:visible;mso-wrap-style:square;v-text-anchor:middle" o:gfxdata="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" fillcolor="#4f81bd [3204]" strokecolor="#243f60 [1604]" strokeweight=".5pt"/>
-                            <v:oval id="Oval 78" o:spid="_x0000_s1099" style="position:absolute;left:4034;top:445;width:355;height:356;visibility:visible;mso-wrap-style:square;v-text-anchor:middle" o:gfxdata="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" fillcolor="#4f81bd [3204]" strokecolor="#243f60 [1604]" strokeweight=".5pt">
+                            <v:oval id="Oval 145" o:spid="_x0000_s1098" style="position:absolute;left:1261;top:437;width:360;height:360;visibility:visible;mso-wrap-style:square;v-text-anchor:middle" o:gfxdata="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" fillcolor="#4f81bd [3204]" strokecolor="#243f60 [1604]" strokeweight=".5pt"/>
+                            <v:oval id="Oval 146" o:spid="_x0000_s1099" style="position:absolute;left:4034;top:445;width:355;height:356;visibility:visible;mso-wrap-style:square;v-text-anchor:middle" o:gfxdata="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" fillcolor="#4f81bd [3204]" strokecolor="#243f60 [1604]" strokeweight=".5pt">
                               <v:textbox>
                                 <w:txbxContent>
-                                  <w:p>
-                                    <w:pPr>
-                                      <w:rPr>
-                                        <w:rFonts w:eastAsia="Times New Roman"/>
-                                      </w:rPr>
-                                    </w:pPr>
-                                  </w:p>
+                                  <w:p/>
                                 </w:txbxContent>
                               </v:textbox>
                             </v:oval>
-                            <v:line id="Straight Connector 79" o:spid="_x0000_s1100" style="position:absolute;flip:y;visibility:visible;mso-wrap-style:square" from="2152,1156" to="3232,1516" o:connectortype="straight" o:gfxdata="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" strokecolor="#4579b8 [3044]"/>
-                            <v:line id="Straight Connector 80" o:spid="_x0000_s1101" style="position:absolute;visibility:visible;mso-wrap-style:square" from="1441,797" to="1447,1517" o:connectortype="straight" o:gfxdata="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" strokecolor="#4579b8 [3044]"/>
-                            <v:line id="Straight Connector 81" o:spid="_x0000_s1102" style="position:absolute;visibility:visible;mso-wrap-style:square" from="1441,1522" to="2161,1522" o:connectortype="straight" o:gfxdata="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" strokecolor="#4579b8 [3044]"/>
-                            <v:line id="Straight Connector 82" o:spid="_x0000_s1103" style="position:absolute;flip:x;visibility:visible;mso-wrap-style:square" from="4208,801" to="4212,1521" o:connectortype="straight" o:gfxdata="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" strokecolor="#4579b8 [3044]"/>
-                            <v:line id="Straight Connector 83" o:spid="_x0000_s1104" style="position:absolute;visibility:visible;mso-wrap-style:square" from="3330,1521" to="4240,1522" o:connectortype="straight" o:gfxdata="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" strokecolor="#4579b8 [3044]"/>
-                            <v:shape id="Text Box 84" o:spid="_x0000_s1105" type="#_x0000_t202" style="position:absolute;left:1953;top:231;width:1769;height:988;visibility:visible;mso-wrap-style:square;v-text-anchor:top" o:gfxdata="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" filled="f" stroked="f" strokeweight=".5pt">
+                            <v:line id="Straight Connector 147" o:spid="_x0000_s1100" style="position:absolute;flip:y;visibility:visible;mso-wrap-style:square" from="2152,1156" to="3232,1516" o:connectortype="straight" o:gfxdata="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" strokecolor="#4579b8 [3044]"/>
+                            <v:line id="Straight Connector 148" o:spid="_x0000_s1101" style="position:absolute;visibility:visible;mso-wrap-style:square" from="1441,797" to="1447,1517" o:connectortype="straight" o:gfxdata="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" strokecolor="#4579b8 [3044]"/>
+                            <v:line id="Straight Connector 149" o:spid="_x0000_s1102" style="position:absolute;visibility:visible;mso-wrap-style:square" from="1441,1522" to="2161,1522" o:connectortype="straight" o:gfxdata="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" strokecolor="#4579b8 [3044]"/>
+                            <v:line id="Straight Connector 150" o:spid="_x0000_s1103" style="position:absolute;flip:x;visibility:visible;mso-wrap-style:square" from="4208,801" to="4212,1521" o:connectortype="straight" o:gfxdata="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" strokecolor="#4579b8 [3044]"/>
+                            <v:line id="Straight Connector 151" o:spid="_x0000_s1104" style="position:absolute;visibility:visible;mso-wrap-style:square" from="3330,1521" to="4240,1522" o:connectortype="straight" o:gfxdata="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" strokecolor="#4579b8 [3044]"/>
+                            <v:shape id="Text Box 152" o:spid="_x0000_s1105" type="#_x0000_t202" style="position:absolute;left:1953;top:231;width:1769;height:988;visibility:visible;mso-wrap-style:square;v-text-anchor:top" o:gfxdata="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" filled="f" stroked="f" strokeweight=".5pt">
                               <v:textbox inset="0,0,0,0">
                                 <w:txbxContent>
                                   <w:p>
                                     <w:pPr>
-                                      <w:spacing w:after="0" w:line="240" w:lineRule="auto"/>
                                       <w:jc w:val="center"/>
                                       <w:rPr>
                                         <w:rFonts w:ascii="Verdana" w:hAnsi="Verdana"/>
@@ -4204,10 +4353,10 @@
                     <mc:AlternateContent>
                       <mc:Choice Requires="wpc">
                         <w:drawing>
-                          <wp:inline distT="0" distB="0" distL="0" distR="0" wp14:anchorId="1BED8D9C" wp14:editId="035E63C8">
+                          <wp:inline distT="0" distB="0" distL="0" distR="0" wp14:anchorId="26234209" wp14:editId="31A91BE0">
                             <wp:extent cx="556788" cy="181069"/>
                             <wp:effectExtent l="0" t="0" r="0" b="9525"/>
-                            <wp:docPr id="119" name="Canvas 119"/>
+                            <wp:docPr id="127" name="Canvas 127"/>
                             <wp:cNvGraphicFramePr>
                               <a:graphicFrameLocks xmlns:a="http://schemas.openxmlformats.org/drawingml/2006/main" noChangeAspect="1"/>
                             </wp:cNvGraphicFramePr>
@@ -4217,7 +4366,7 @@
                                   <wpc:bg/>
                                   <wpc:whole/>
                                   <wps:wsp>
-                                    <wps:cNvPr id="85" name="Oval 85"/>
+                                    <wps:cNvPr id="78" name="Oval 78"/>
                                     <wps:cNvSpPr/>
                                     <wps:spPr>
                                       <a:xfrm>
@@ -4253,7 +4402,7 @@
                                     </wps:bodyPr>
                                   </wps:wsp>
                                   <wps:wsp>
-                                    <wps:cNvPr id="86" name="Oval 86"/>
+                                    <wps:cNvPr id="79" name="Oval 79"/>
                                     <wps:cNvSpPr/>
                                     <wps:spPr>
                                       <a:xfrm>
@@ -4283,13 +4432,7 @@
                                     </wps:style>
                                     <wps:txbx>
                                       <w:txbxContent>
-                                        <w:p>
-                                          <w:pPr>
-                                            <w:rPr>
-                                              <w:rFonts w:eastAsia="Times New Roman"/>
-                                            </w:rPr>
-                                          </w:pPr>
-                                        </w:p>
+                                        <w:p/>
                                       </w:txbxContent>
                                     </wps:txbx>
                                     <wps:bodyPr rot="0" spcFirstLastPara="0" vert="horz" wrap="square" lIns="91440" tIns="45720" rIns="91440" bIns="45720" numCol="1" spcCol="0" rtlCol="0" fromWordArt="0" anchor="ctr" anchorCtr="0" forceAA="0" compatLnSpc="1">
@@ -4300,7 +4443,7 @@
                                     </wps:bodyPr>
                                   </wps:wsp>
                                   <wps:wsp>
-                                    <wps:cNvPr id="87" name="Straight Connector 87"/>
+                                    <wps:cNvPr id="80" name="Straight Connector 80"/>
                                     <wps:cNvCnPr/>
                                     <wps:spPr>
                                       <a:xfrm flipV="1">
@@ -4328,7 +4471,7 @@
                                     <wps:bodyPr/>
                                   </wps:wsp>
                                   <wps:wsp>
-                                    <wps:cNvPr id="88" name="Straight Connector 88"/>
+                                    <wps:cNvPr id="81" name="Straight Connector 81"/>
                                     <wps:cNvCnPr/>
                                     <wps:spPr>
                                       <a:xfrm>
@@ -4356,7 +4499,7 @@
                                     <wps:bodyPr/>
                                   </wps:wsp>
                                   <wps:wsp>
-                                    <wps:cNvPr id="89" name="Straight Connector 89"/>
+                                    <wps:cNvPr id="82" name="Straight Connector 82"/>
                                     <wps:cNvCnPr/>
                                     <wps:spPr>
                                       <a:xfrm>
@@ -4384,7 +4527,7 @@
                                     <wps:bodyPr/>
                                   </wps:wsp>
                                   <wps:wsp>
-                                    <wps:cNvPr id="90" name="Straight Connector 90"/>
+                                    <wps:cNvPr id="85" name="Straight Connector 85"/>
                                     <wps:cNvCnPr/>
                                     <wps:spPr>
                                       <a:xfrm flipH="1">
@@ -4412,7 +4555,7 @@
                                     <wps:bodyPr/>
                                   </wps:wsp>
                                   <wps:wsp>
-                                    <wps:cNvPr id="91" name="Straight Connector 91"/>
+                                    <wps:cNvPr id="86" name="Straight Connector 86"/>
                                     <wps:cNvCnPr/>
                                     <wps:spPr>
                                       <a:xfrm>
@@ -4440,7 +4583,7 @@
                                     <wps:bodyPr/>
                                   </wps:wsp>
                                   <wps:wsp>
-                                    <wps:cNvPr id="92" name="Text Box 92"/>
+                                    <wps:cNvPr id="93" name="Text Box 93"/>
                                     <wps:cNvSpPr txBox="1"/>
                                     <wps:spPr>
                                       <a:xfrm>
@@ -4474,7 +4617,6 @@
                                       <w:txbxContent>
                                         <w:p>
                                           <w:pPr>
-                                            <w:spacing w:after="0" w:line="240" w:lineRule="auto"/>
                                             <w:jc w:val="center"/>
                                             <w:rPr>
                                               <w:rFonts w:ascii="Verdana" w:hAnsi="Verdana"/>
@@ -4484,6 +4626,7 @@
                                               <w:lang w:val="en-GB"/>
                                             </w:rPr>
                                           </w:pPr>
+                                          <w:proofErr w:type="spellStart"/>
                                           <w:r>
                                             <w:rPr>
                                               <w:rFonts w:ascii="Verdana" w:hAnsi="Verdana"/>
@@ -4504,6 +4647,7 @@
                                             </w:rPr>
                                             <w:t>3</w:t>
                                           </w:r>
+                                          <w:proofErr w:type="spellEnd"/>
                                         </w:p>
                                       </w:txbxContent>
                                     </wps:txbx>
@@ -4522,36 +4666,29 @@
                       </mc:Choice>
                       <mc:Fallback>
                         <w:pict>
-                          <v:group id="Canvas 119" o:spid="_x0000_s1106" editas="canvas" style="width:43.85pt;height:14.25pt;mso-position-horizontal-relative:char;mso-position-vertical-relative:line" coordsize="5562,1809" o:gfxdata="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">
+                          <v:group id="Canvas 127" o:spid="_x0000_s1106" editas="canvas" style="width:43.85pt;height:14.25pt;mso-position-horizontal-relative:char;mso-position-vertical-relative:line" coordsize="5562,1809" o:gfxdata="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">
                             <v:shape id="_x0000_s1107" type="#_x0000_t75" style="position:absolute;width:5562;height:1809;visibility:visible;mso-wrap-style:square">
                               <v:fill o:detectmouseclick="t"/>
                               <v:path o:connecttype="none"/>
                             </v:shape>
-                            <v:oval id="Oval 85" o:spid="_x0000_s1108" style="position:absolute;left:1261;top:437;width:360;height:360;visibility:visible;mso-wrap-style:square;v-text-anchor:middle" o:gfxdata="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" fillcolor="#4f81bd [3204]" strokecolor="#243f60 [1604]" strokeweight=".5pt"/>
-                            <v:oval id="Oval 86" o:spid="_x0000_s1109" style="position:absolute;left:4034;top:445;width:355;height:356;visibility:visible;mso-wrap-style:square;v-text-anchor:middle" o:gfxdata="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" fillcolor="#4f81bd [3204]" strokecolor="#243f60 [1604]" strokeweight=".5pt">
+                            <v:oval id="Oval 78" o:spid="_x0000_s1108" style="position:absolute;left:1261;top:437;width:360;height:360;visibility:visible;mso-wrap-style:square;v-text-anchor:middle" o:gfxdata="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" fillcolor="#4f81bd [3204]" strokecolor="#243f60 [1604]" strokeweight=".5pt"/>
+                            <v:oval id="Oval 79" o:spid="_x0000_s1109" style="position:absolute;left:4034;top:445;width:355;height:356;visibility:visible;mso-wrap-style:square;v-text-anchor:middle" o:gfxdata="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" fillcolor="#4f81bd [3204]" strokecolor="#243f60 [1604]" strokeweight=".5pt">
                               <v:textbox>
                                 <w:txbxContent>
-                                  <w:p>
-                                    <w:pPr>
-                                      <w:rPr>
-                                        <w:rFonts w:eastAsia="Times New Roman"/>
-                                      </w:rPr>
-                                    </w:pPr>
-                                  </w:p>
+                                  <w:p/>
                                 </w:txbxContent>
                               </v:textbox>
                             </v:oval>
-                            <v:line id="Straight Connector 87" o:spid="_x0000_s1110" style="position:absolute;flip:y;visibility:visible;mso-wrap-style:square" from="2152,1156" to="3232,1516" o:connectortype="straight" o:gfxdata="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" strokecolor="#4579b8 [3044]"/>
-                            <v:line id="Straight Connector 88" o:spid="_x0000_s1111" style="position:absolute;visibility:visible;mso-wrap-style:square" from="1441,797" to="1447,1517" o:connectortype="straight" o:gfxdata="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" strokecolor="#4579b8 [3044]"/>
-                            <v:line id="Straight Connector 89" o:spid="_x0000_s1112" style="position:absolute;visibility:visible;mso-wrap-style:square" from="1441,1522" to="2161,1522" o:connectortype="straight" o:gfxdata="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" strokecolor="#4579b8 [3044]"/>
-                            <v:line id="Straight Connector 90" o:spid="_x0000_s1113" style="position:absolute;flip:x;visibility:visible;mso-wrap-style:square" from="4208,801" to="4212,1521" o:connectortype="straight" o:gfxdata="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" strokecolor="#4579b8 [3044]"/>
-                            <v:line id="Straight Connector 91" o:spid="_x0000_s1114" style="position:absolute;visibility:visible;mso-wrap-style:square" from="3330,1521" to="4240,1522" o:connectortype="straight" o:gfxdata="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" strokecolor="#4579b8 [3044]"/>
-                            <v:shape id="Text Box 92" o:spid="_x0000_s1115" type="#_x0000_t202" style="position:absolute;left:1953;top:231;width:1769;height:988;visibility:visible;mso-wrap-style:square;v-text-anchor:top" o:gfxdata="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" filled="f" stroked="f" strokeweight=".5pt">
+                            <v:line id="Straight Connector 80" o:spid="_x0000_s1110" style="position:absolute;flip:y;visibility:visible;mso-wrap-style:square" from="2152,1156" to="3232,1516" o:connectortype="straight" o:gfxdata="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" strokecolor="#4579b8 [3044]"/>
+                            <v:line id="Straight Connector 81" o:spid="_x0000_s1111" style="position:absolute;visibility:visible;mso-wrap-style:square" from="1441,797" to="1447,1517" o:connectortype="straight" o:gfxdata="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" strokecolor="#4579b8 [3044]"/>
+                            <v:line id="Straight Connector 82" o:spid="_x0000_s1112" style="position:absolute;visibility:visible;mso-wrap-style:square" from="1441,1522" to="2161,1522" o:connectortype="straight" o:gfxdata="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" strokecolor="#4579b8 [3044]"/>
+                            <v:line id="Straight Connector 85" o:spid="_x0000_s1113" style="position:absolute;flip:x;visibility:visible;mso-wrap-style:square" from="4208,801" to="4212,1521" o:connectortype="straight" o:gfxdata="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" strokecolor="#4579b8 [3044]"/>
+                            <v:line id="Straight Connector 86" o:spid="_x0000_s1114" style="position:absolute;visibility:visible;mso-wrap-style:square" from="3330,1521" to="4240,1522" o:connectortype="straight" o:gfxdata="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" strokecolor="#4579b8 [3044]"/>
+                            <v:shape id="Text Box 93" o:spid="_x0000_s1115" type="#_x0000_t202" style="position:absolute;left:1953;top:231;width:1769;height:988;visibility:visible;mso-wrap-style:square;v-text-anchor:top" o:gfxdata="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" filled="f" stroked="f" strokeweight=".5pt">
                               <v:textbox inset="0,0,0,0">
                                 <w:txbxContent>
                                   <w:p>
                                     <w:pPr>
-                                      <w:spacing w:after="0" w:line="240" w:lineRule="auto"/>
                                       <w:jc w:val="center"/>
                                       <w:rPr>
                                         <w:rFonts w:ascii="Verdana" w:hAnsi="Verdana"/>
@@ -4561,6 +4698,7 @@
                                         <w:lang w:val="en-GB"/>
                                       </w:rPr>
                                     </w:pPr>
+                                    <w:proofErr w:type="spellStart"/>
                                     <w:r>
                                       <w:rPr>
                                         <w:rFonts w:ascii="Verdana" w:hAnsi="Verdana"/>
@@ -4581,6 +4719,7 @@
                                       </w:rPr>
                                       <w:t>3</w:t>
                                     </w:r>
+                                    <w:proofErr w:type="spellEnd"/>
                                   </w:p>
                                 </w:txbxContent>
                               </v:textbox>
@@ -4622,10 +4761,10 @@
                     <mc:AlternateContent>
                       <mc:Choice Requires="wpc">
                         <w:drawing>
-                          <wp:inline distT="0" distB="0" distL="0" distR="0" wp14:anchorId="5726956B" wp14:editId="7E3F18B0">
+                          <wp:inline distT="0" distB="0" distL="0" distR="0" wp14:anchorId="3F9F3A97" wp14:editId="5A978101">
                             <wp:extent cx="556788" cy="181069"/>
                             <wp:effectExtent l="0" t="0" r="0" b="9525"/>
-                            <wp:docPr id="120" name="Canvas 120"/>
+                            <wp:docPr id="128" name="Canvas 128"/>
                             <wp:cNvGraphicFramePr>
                               <a:graphicFrameLocks xmlns:a="http://schemas.openxmlformats.org/drawingml/2006/main" noChangeAspect="1"/>
                             </wp:cNvGraphicFramePr>
@@ -4635,7 +4774,7 @@
                                   <wpc:bg/>
                                   <wpc:whole/>
                                   <wps:wsp>
-                                    <wps:cNvPr id="93" name="Oval 93"/>
+                                    <wps:cNvPr id="94" name="Oval 94"/>
                                     <wps:cNvSpPr/>
                                     <wps:spPr>
                                       <a:xfrm>
@@ -4671,7 +4810,7 @@
                                     </wps:bodyPr>
                                   </wps:wsp>
                                   <wps:wsp>
-                                    <wps:cNvPr id="94" name="Oval 94"/>
+                                    <wps:cNvPr id="101" name="Oval 101"/>
                                     <wps:cNvSpPr/>
                                     <wps:spPr>
                                       <a:xfrm>
@@ -4701,13 +4840,7 @@
                                     </wps:style>
                                     <wps:txbx>
                                       <w:txbxContent>
-                                        <w:p>
-                                          <w:pPr>
-                                            <w:rPr>
-                                              <w:rFonts w:eastAsia="Times New Roman"/>
-                                            </w:rPr>
-                                          </w:pPr>
-                                        </w:p>
+                                        <w:p/>
                                       </w:txbxContent>
                                     </wps:txbx>
                                     <wps:bodyPr rot="0" spcFirstLastPara="0" vert="horz" wrap="square" lIns="91440" tIns="45720" rIns="91440" bIns="45720" numCol="1" spcCol="0" rtlCol="0" fromWordArt="0" anchor="ctr" anchorCtr="0" forceAA="0" compatLnSpc="1">
@@ -4718,7 +4851,7 @@
                                     </wps:bodyPr>
                                   </wps:wsp>
                                   <wps:wsp>
-                                    <wps:cNvPr id="95" name="Straight Connector 95"/>
+                                    <wps:cNvPr id="102" name="Straight Connector 102"/>
                                     <wps:cNvCnPr/>
                                     <wps:spPr>
                                       <a:xfrm flipV="1">
@@ -4746,7 +4879,7 @@
                                     <wps:bodyPr/>
                                   </wps:wsp>
                                   <wps:wsp>
-                                    <wps:cNvPr id="96" name="Straight Connector 96"/>
+                                    <wps:cNvPr id="105" name="Straight Connector 105"/>
                                     <wps:cNvCnPr/>
                                     <wps:spPr>
                                       <a:xfrm>
@@ -4774,7 +4907,7 @@
                                     <wps:bodyPr/>
                                   </wps:wsp>
                                   <wps:wsp>
-                                    <wps:cNvPr id="97" name="Straight Connector 97"/>
+                                    <wps:cNvPr id="106" name="Straight Connector 106"/>
                                     <wps:cNvCnPr/>
                                     <wps:spPr>
                                       <a:xfrm>
@@ -4802,7 +4935,7 @@
                                     <wps:bodyPr/>
                                   </wps:wsp>
                                   <wps:wsp>
-                                    <wps:cNvPr id="98" name="Straight Connector 98"/>
+                                    <wps:cNvPr id="107" name="Straight Connector 107"/>
                                     <wps:cNvCnPr/>
                                     <wps:spPr>
                                       <a:xfrm flipH="1">
@@ -4830,7 +4963,7 @@
                                     <wps:bodyPr/>
                                   </wps:wsp>
                                   <wps:wsp>
-                                    <wps:cNvPr id="99" name="Straight Connector 99"/>
+                                    <wps:cNvPr id="108" name="Straight Connector 108"/>
                                     <wps:cNvCnPr/>
                                     <wps:spPr>
                                       <a:xfrm>
@@ -4858,7 +4991,7 @@
                                     <wps:bodyPr/>
                                   </wps:wsp>
                                   <wps:wsp>
-                                    <wps:cNvPr id="100" name="Text Box 100"/>
+                                    <wps:cNvPr id="109" name="Text Box 109"/>
                                     <wps:cNvSpPr txBox="1"/>
                                     <wps:spPr>
                                       <a:xfrm>
@@ -4892,7 +5025,6 @@
                                       <w:txbxContent>
                                         <w:p>
                                           <w:pPr>
-                                            <w:spacing w:after="0" w:line="240" w:lineRule="auto"/>
                                             <w:jc w:val="center"/>
                                             <w:rPr>
                                               <w:rFonts w:ascii="Verdana" w:hAnsi="Verdana"/>
@@ -4902,6 +5034,7 @@
                                               <w:lang w:val="en-GB"/>
                                             </w:rPr>
                                           </w:pPr>
+                                          <w:proofErr w:type="spellStart"/>
                                           <w:r>
                                             <w:rPr>
                                               <w:rFonts w:ascii="Verdana" w:hAnsi="Verdana"/>
@@ -4922,6 +5055,7 @@
                                             </w:rPr>
                                             <w:t>4</w:t>
                                           </w:r>
+                                          <w:proofErr w:type="spellEnd"/>
                                         </w:p>
                                       </w:txbxContent>
                                     </wps:txbx>
@@ -4940,36 +5074,29 @@
                       </mc:Choice>
                       <mc:Fallback>
                         <w:pict>
-                          <v:group id="Canvas 120" o:spid="_x0000_s1116" editas="canvas" style="width:43.85pt;height:14.25pt;mso-position-horizontal-relative:char;mso-position-vertical-relative:line" coordsize="5562,1809" o:gfxdata="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">
+                          <v:group id="Canvas 128" o:spid="_x0000_s1116" editas="canvas" style="width:43.85pt;height:14.25pt;mso-position-horizontal-relative:char;mso-position-vertical-relative:line" coordsize="5562,1809" o:gfxdata="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">
                             <v:shape id="_x0000_s1117" type="#_x0000_t75" style="position:absolute;width:5562;height:1809;visibility:visible;mso-wrap-style:square">
                               <v:fill o:detectmouseclick="t"/>
                               <v:path o:connecttype="none"/>
                             </v:shape>
-                            <v:oval id="Oval 93" o:spid="_x0000_s1118" style="position:absolute;left:1261;top:437;width:360;height:360;visibility:visible;mso-wrap-style:square;v-text-anchor:middle" o:gfxdata="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" fillcolor="#4f81bd [3204]" strokecolor="#243f60 [1604]" strokeweight=".5pt"/>
-                            <v:oval id="Oval 94" o:spid="_x0000_s1119" style="position:absolute;left:4034;top:445;width:355;height:356;visibility:visible;mso-wrap-style:square;v-text-anchor:middle" o:gfxdata="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" fillcolor="#4f81bd [3204]" strokecolor="#243f60 [1604]" strokeweight=".5pt">
+                            <v:oval id="Oval 94" o:spid="_x0000_s1118" style="position:absolute;left:1261;top:437;width:360;height:360;visibility:visible;mso-wrap-style:square;v-text-anchor:middle" o:gfxdata="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" fillcolor="#4f81bd [3204]" strokecolor="#243f60 [1604]" strokeweight=".5pt"/>
+                            <v:oval id="Oval 101" o:spid="_x0000_s1119" style="position:absolute;left:4034;top:445;width:355;height:356;visibility:visible;mso-wrap-style:square;v-text-anchor:middle" o:gfxdata="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" fillcolor="#4f81bd [3204]" strokecolor="#243f60 [1604]" strokeweight=".5pt">
                               <v:textbox>
                                 <w:txbxContent>
-                                  <w:p>
-                                    <w:pPr>
-                                      <w:rPr>
-                                        <w:rFonts w:eastAsia="Times New Roman"/>
-                                      </w:rPr>
-                                    </w:pPr>
-                                  </w:p>
+                                  <w:p/>
                                 </w:txbxContent>
                               </v:textbox>
                             </v:oval>
-                            <v:line id="Straight Connector 95" o:spid="_x0000_s1120" style="position:absolute;flip:y;visibility:visible;mso-wrap-style:square" from="2152,1156" to="3232,1516" o:connectortype="straight" o:gfxdata="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" strokecolor="#4579b8 [3044]"/>
-                            <v:line id="Straight Connector 96" o:spid="_x0000_s1121" style="position:absolute;visibility:visible;mso-wrap-style:square" from="1441,797" to="1447,1517" o:connectortype="straight" o:gfxdata="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" strokecolor="#4579b8 [3044]"/>
-                            <v:line id="Straight Connector 97" o:spid="_x0000_s1122" style="position:absolute;visibility:visible;mso-wrap-style:square" from="1441,1522" to="2161,1522" o:connectortype="straight" o:gfxdata="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" strokecolor="#4579b8 [3044]"/>
-                            <v:line id="Straight Connector 98" o:spid="_x0000_s1123" style="position:absolute;flip:x;visibility:visible;mso-wrap-style:square" from="4208,801" to="4212,1521" o:connectortype="straight" o:gfxdata="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" strokecolor="#4579b8 [3044]"/>
-                            <v:line id="Straight Connector 99" o:spid="_x0000_s1124" style="position:absolute;visibility:visible;mso-wrap-style:square" from="3330,1521" to="4240,1522" o:connectortype="straight" o:gfxdata="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" strokecolor="#4579b8 [3044]"/>
-                            <v:shape id="Text Box 100" o:spid="_x0000_s1125" type="#_x0000_t202" style="position:absolute;left:1953;top:231;width:1769;height:988;visibility:visible;mso-wrap-style:square;v-text-anchor:top" o:gfxdata="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" filled="f" stroked="f" strokeweight=".5pt">
+                            <v:line id="Straight Connector 102" o:spid="_x0000_s1120" style="position:absolute;flip:y;visibility:visible;mso-wrap-style:square" from="2152,1156" to="3232,1516" o:connectortype="straight" o:gfxdata="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" strokecolor="#4579b8 [3044]"/>
+                            <v:line id="Straight Connector 105" o:spid="_x0000_s1121" style="position:absolute;visibility:visible;mso-wrap-style:square" from="1441,797" to="1447,1517" o:connectortype="straight" o:gfxdata="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" strokecolor="#4579b8 [3044]"/>
+                            <v:line id="Straight Connector 106" o:spid="_x0000_s1122" style="position:absolute;visibility:visible;mso-wrap-style:square" from="1441,1522" to="2161,1522" o:connectortype="straight" o:gfxdata="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" strokecolor="#4579b8 [3044]"/>
+                            <v:line id="Straight Connector 107" o:spid="_x0000_s1123" style="position:absolute;flip:x;visibility:visible;mso-wrap-style:square" from="4208,801" to="4212,1521" o:connectortype="straight" o:gfxdata="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" strokecolor="#4579b8 [3044]"/>
+                            <v:line id="Straight Connector 108" o:spid="_x0000_s1124" style="position:absolute;visibility:visible;mso-wrap-style:square" from="3330,1521" to="4240,1522" o:connectortype="straight" o:gfxdata="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" strokecolor="#4579b8 [3044]"/>
+                            <v:shape id="Text Box 109" o:spid="_x0000_s1125" type="#_x0000_t202" style="position:absolute;left:1953;top:231;width:1769;height:988;visibility:visible;mso-wrap-style:square;v-text-anchor:top" o:gfxdata="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" filled="f" stroked="f" strokeweight=".5pt">
                               <v:textbox inset="0,0,0,0">
                                 <w:txbxContent>
                                   <w:p>
                                     <w:pPr>
-                                      <w:spacing w:after="0" w:line="240" w:lineRule="auto"/>
                                       <w:jc w:val="center"/>
                                       <w:rPr>
                                         <w:rFonts w:ascii="Verdana" w:hAnsi="Verdana"/>
@@ -4979,6 +5106,7 @@
                                         <w:lang w:val="en-GB"/>
                                       </w:rPr>
                                     </w:pPr>
+                                    <w:proofErr w:type="spellStart"/>
                                     <w:r>
                                       <w:rPr>
                                         <w:rFonts w:ascii="Verdana" w:hAnsi="Verdana"/>
@@ -4999,6 +5127,7 @@
                                       </w:rPr>
                                       <w:t>4</w:t>
                                     </w:r>
+                                    <w:proofErr w:type="spellEnd"/>
                                   </w:p>
                                 </w:txbxContent>
                               </v:textbox>
@@ -5040,10 +5169,10 @@
                     <mc:AlternateContent>
                       <mc:Choice Requires="wpc">
                         <w:drawing>
-                          <wp:inline distT="0" distB="0" distL="0" distR="0" wp14:anchorId="55A30A94" wp14:editId="6AD9A64E">
+                          <wp:inline distT="0" distB="0" distL="0" distR="0" wp14:anchorId="013CEE84" wp14:editId="1996E7B1">
                             <wp:extent cx="556788" cy="181069"/>
                             <wp:effectExtent l="0" t="0" r="0" b="9525"/>
-                            <wp:docPr id="121" name="Canvas 121"/>
+                            <wp:docPr id="111" name="Canvas 111"/>
                             <wp:cNvGraphicFramePr>
                               <a:graphicFrameLocks xmlns:a="http://schemas.openxmlformats.org/drawingml/2006/main" noChangeAspect="1"/>
                             </wp:cNvGraphicFramePr>
@@ -5053,7 +5182,7 @@
                                   <wpc:bg/>
                                   <wpc:whole/>
                                   <wps:wsp>
-                                    <wps:cNvPr id="101" name="Oval 101"/>
+                                    <wps:cNvPr id="111" name="Oval 41"/>
                                     <wps:cNvSpPr/>
                                     <wps:spPr>
                                       <a:xfrm>
@@ -5089,7 +5218,7 @@
                                     </wps:bodyPr>
                                   </wps:wsp>
                                   <wps:wsp>
-                                    <wps:cNvPr id="102" name="Oval 102"/>
+                                    <wps:cNvPr id="112" name="Oval 42"/>
                                     <wps:cNvSpPr/>
                                     <wps:spPr>
                                       <a:xfrm>
@@ -5119,13 +5248,7 @@
                                     </wps:style>
                                     <wps:txbx>
                                       <w:txbxContent>
-                                        <w:p>
-                                          <w:pPr>
-                                            <w:rPr>
-                                              <w:rFonts w:eastAsia="Times New Roman"/>
-                                            </w:rPr>
-                                          </w:pPr>
-                                        </w:p>
+                                        <w:p/>
                                       </w:txbxContent>
                                     </wps:txbx>
                                     <wps:bodyPr rot="0" spcFirstLastPara="0" vert="horz" wrap="square" lIns="91440" tIns="45720" rIns="91440" bIns="45720" numCol="1" spcCol="0" rtlCol="0" fromWordArt="0" anchor="ctr" anchorCtr="0" forceAA="0" compatLnSpc="1">
@@ -5136,7 +5259,7 @@
                                     </wps:bodyPr>
                                   </wps:wsp>
                                   <wps:wsp>
-                                    <wps:cNvPr id="103" name="Straight Connector 103"/>
+                                    <wps:cNvPr id="113" name="Straight Connector 43"/>
                                     <wps:cNvCnPr/>
                                     <wps:spPr>
                                       <a:xfrm flipV="1">
@@ -5164,7 +5287,7 @@
                                     <wps:bodyPr/>
                                   </wps:wsp>
                                   <wps:wsp>
-                                    <wps:cNvPr id="104" name="Straight Connector 104"/>
+                                    <wps:cNvPr id="114" name="Straight Connector 44"/>
                                     <wps:cNvCnPr/>
                                     <wps:spPr>
                                       <a:xfrm>
@@ -5192,7 +5315,7 @@
                                     <wps:bodyPr/>
                                   </wps:wsp>
                                   <wps:wsp>
-                                    <wps:cNvPr id="105" name="Straight Connector 105"/>
+                                    <wps:cNvPr id="115" name="Straight Connector 45"/>
                                     <wps:cNvCnPr/>
                                     <wps:spPr>
                                       <a:xfrm>
@@ -5220,7 +5343,7 @@
                                     <wps:bodyPr/>
                                   </wps:wsp>
                                   <wps:wsp>
-                                    <wps:cNvPr id="106" name="Straight Connector 106"/>
+                                    <wps:cNvPr id="116" name="Straight Connector 46"/>
                                     <wps:cNvCnPr/>
                                     <wps:spPr>
                                       <a:xfrm flipH="1">
@@ -5248,7 +5371,7 @@
                                     <wps:bodyPr/>
                                   </wps:wsp>
                                   <wps:wsp>
-                                    <wps:cNvPr id="107" name="Straight Connector 107"/>
+                                    <wps:cNvPr id="118" name="Straight Connector 47"/>
                                     <wps:cNvCnPr/>
                                     <wps:spPr>
                                       <a:xfrm>
@@ -5276,7 +5399,7 @@
                                     <wps:bodyPr/>
                                   </wps:wsp>
                                   <wps:wsp>
-                                    <wps:cNvPr id="108" name="Text Box 108"/>
+                                    <wps:cNvPr id="119" name="Text Box 48"/>
                                     <wps:cNvSpPr txBox="1"/>
                                     <wps:spPr>
                                       <a:xfrm>
@@ -5310,7 +5433,6 @@
                                       <w:txbxContent>
                                         <w:p>
                                           <w:pPr>
-                                            <w:spacing w:after="0" w:line="240" w:lineRule="auto"/>
                                             <w:jc w:val="center"/>
                                             <w:rPr>
                                               <w:rFonts w:ascii="Verdana" w:hAnsi="Verdana"/>
@@ -5320,6 +5442,7 @@
                                               <w:lang w:val="en-GB"/>
                                             </w:rPr>
                                           </w:pPr>
+                                          <w:proofErr w:type="spellStart"/>
                                           <w:r>
                                             <w:rPr>
                                               <w:rFonts w:ascii="Verdana" w:hAnsi="Verdana"/>
@@ -5340,6 +5463,7 @@
                                             </w:rPr>
                                             <w:t>5</w:t>
                                           </w:r>
+                                          <w:proofErr w:type="spellEnd"/>
                                         </w:p>
                                       </w:txbxContent>
                                     </wps:txbx>
@@ -5358,36 +5482,29 @@
                       </mc:Choice>
                       <mc:Fallback>
                         <w:pict>
-                          <v:group id="Canvas 121" o:spid="_x0000_s1126" editas="canvas" style="width:43.85pt;height:14.25pt;mso-position-horizontal-relative:char;mso-position-vertical-relative:line" coordsize="5562,1809" o:gfxdata="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">
+                          <v:group id="Canvas 111" o:spid="_x0000_s1126" editas="canvas" style="width:43.85pt;height:14.25pt;mso-position-horizontal-relative:char;mso-position-vertical-relative:line" coordsize="5562,1809" o:gfxdata="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">
                             <v:shape id="_x0000_s1127" type="#_x0000_t75" style="position:absolute;width:5562;height:1809;visibility:visible;mso-wrap-style:square">
                               <v:fill o:detectmouseclick="t"/>
                               <v:path o:connecttype="none"/>
                             </v:shape>
-                            <v:oval id="Oval 101" o:spid="_x0000_s1128" style="position:absolute;left:1261;top:437;width:360;height:360;visibility:visible;mso-wrap-style:square;v-text-anchor:middle" o:gfxdata="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" fillcolor="#4f81bd [3204]" strokecolor="#243f60 [1604]" strokeweight=".5pt"/>
-                            <v:oval id="Oval 102" o:spid="_x0000_s1129" style="position:absolute;left:4034;top:445;width:355;height:356;visibility:visible;mso-wrap-style:square;v-text-anchor:middle" o:gfxdata="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" fillcolor="#4f81bd [3204]" strokecolor="#243f60 [1604]" strokeweight=".5pt">
+                            <v:oval id="Oval 41" o:spid="_x0000_s1128" style="position:absolute;left:1261;top:437;width:360;height:360;visibility:visible;mso-wrap-style:square;v-text-anchor:middle" o:gfxdata="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" fillcolor="#4f81bd [3204]" strokecolor="#243f60 [1604]" strokeweight=".5pt"/>
+                            <v:oval id="Oval 42" o:spid="_x0000_s1129" style="position:absolute;left:4034;top:445;width:355;height:356;visibility:visible;mso-wrap-style:square;v-text-anchor:middle" o:gfxdata="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" fillcolor="#4f81bd [3204]" strokecolor="#243f60 [1604]" strokeweight=".5pt">
                               <v:textbox>
                                 <w:txbxContent>
-                                  <w:p>
-                                    <w:pPr>
-                                      <w:rPr>
-                                        <w:rFonts w:eastAsia="Times New Roman"/>
-                                      </w:rPr>
-                                    </w:pPr>
-                                  </w:p>
+                                  <w:p/>
                                 </w:txbxContent>
                               </v:textbox>
                             </v:oval>
-                            <v:line id="Straight Connector 103" o:spid="_x0000_s1130" style="position:absolute;flip:y;visibility:visible;mso-wrap-style:square" from="2152,1156" to="3232,1516" o:connectortype="straight" o:gfxdata="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" strokecolor="#4579b8 [3044]"/>
-                            <v:line id="Straight Connector 104" o:spid="_x0000_s1131" style="position:absolute;visibility:visible;mso-wrap-style:square" from="1441,797" to="1447,1517" o:connectortype="straight" o:gfxdata="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" strokecolor="#4579b8 [3044]"/>
-                            <v:line id="Straight Connector 105" o:spid="_x0000_s1132" style="position:absolute;visibility:visible;mso-wrap-style:square" from="1441,1522" to="2161,1522" o:connectortype="straight" o:gfxdata="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" strokecolor="#4579b8 [3044]"/>
-                            <v:line id="Straight Connector 106" o:spid="_x0000_s1133" style="position:absolute;flip:x;visibility:visible;mso-wrap-style:square" from="4208,801" to="4212,1521" o:connectortype="straight" o:gfxdata="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" strokecolor="#4579b8 [3044]"/>
-                            <v:line id="Straight Connector 107" o:spid="_x0000_s1134" style="position:absolute;visibility:visible;mso-wrap-style:square" from="3330,1521" to="4240,1522" o:connectortype="straight" o:gfxdata="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" strokecolor="#4579b8 [3044]"/>
-                            <v:shape id="Text Box 108" o:spid="_x0000_s1135" type="#_x0000_t202" style="position:absolute;left:1953;top:231;width:1769;height:988;visibility:visible;mso-wrap-style:square;v-text-anchor:top" o:gfxdata="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" filled="f" stroked="f" strokeweight=".5pt">
+                            <v:line id="Straight Connector 43" o:spid="_x0000_s1130" style="position:absolute;flip:y;visibility:visible;mso-wrap-style:square" from="2152,1156" to="3232,1516" o:connectortype="straight" o:gfxdata="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" strokecolor="#4579b8 [3044]"/>
+                            <v:line id="Straight Connector 44" o:spid="_x0000_s1131" style="position:absolute;visibility:visible;mso-wrap-style:square" from="1441,797" to="1447,1517" o:connectortype="straight" o:gfxdata="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" strokecolor="#4579b8 [3044]"/>
+                            <v:line id="Straight Connector 45" o:spid="_x0000_s1132" style="position:absolute;visibility:visible;mso-wrap-style:square" from="1441,1522" to="2161,1522" o:connectortype="straight" o:gfxdata="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" strokecolor="#4579b8 [3044]"/>
+                            <v:line id="Straight Connector 46" o:spid="_x0000_s1133" style="position:absolute;flip:x;visibility:visible;mso-wrap-style:square" from="4208,801" to="4212,1521" o:connectortype="straight" o:gfxdata="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" strokecolor="#4579b8 [3044]"/>
+                            <v:line id="Straight Connector 47" o:spid="_x0000_s1134" style="position:absolute;visibility:visible;mso-wrap-style:square" from="3330,1521" to="4240,1522" o:connectortype="straight" o:gfxdata="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" strokecolor="#4579b8 [3044]"/>
+                            <v:shape id="Text Box 48" o:spid="_x0000_s1135" type="#_x0000_t202" style="position:absolute;left:1953;top:231;width:1769;height:988;visibility:visible;mso-wrap-style:square;v-text-anchor:top" o:gfxdata="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" filled="f" stroked="f" strokeweight=".5pt">
                               <v:textbox inset="0,0,0,0">
                                 <w:txbxContent>
                                   <w:p>
                                     <w:pPr>
-                                      <w:spacing w:after="0" w:line="240" w:lineRule="auto"/>
                                       <w:jc w:val="center"/>
                                       <w:rPr>
                                         <w:rFonts w:ascii="Verdana" w:hAnsi="Verdana"/>
@@ -5397,6 +5514,7 @@
                                         <w:lang w:val="en-GB"/>
                                       </w:rPr>
                                     </w:pPr>
+                                    <w:proofErr w:type="spellStart"/>
                                     <w:r>
                                       <w:rPr>
                                         <w:rFonts w:ascii="Verdana" w:hAnsi="Verdana"/>
@@ -5417,6 +5535,7 @@
                                       </w:rPr>
                                       <w:t>5</w:t>
                                     </w:r>
+                                    <w:proofErr w:type="spellEnd"/>
                                   </w:p>
                                 </w:txbxContent>
                               </v:textbox>
@@ -5458,10 +5577,10 @@
                     <mc:AlternateContent>
                       <mc:Choice Requires="wpc">
                         <w:drawing>
-                          <wp:inline distT="0" distB="0" distL="0" distR="0" wp14:anchorId="3ACDF6AC" wp14:editId="0A7CF38A">
+                          <wp:inline distT="0" distB="0" distL="0" distR="0" wp14:anchorId="4D432B72" wp14:editId="24E697F5">
                             <wp:extent cx="556788" cy="181069"/>
                             <wp:effectExtent l="0" t="0" r="0" b="9525"/>
-                            <wp:docPr id="122" name="Canvas 122"/>
+                            <wp:docPr id="130" name="Canvas 130"/>
                             <wp:cNvGraphicFramePr>
                               <a:graphicFrameLocks xmlns:a="http://schemas.openxmlformats.org/drawingml/2006/main" noChangeAspect="1"/>
                             </wp:cNvGraphicFramePr>
@@ -5471,7 +5590,7 @@
                                   <wpc:bg/>
                                   <wpc:whole/>
                                   <wps:wsp>
-                                    <wps:cNvPr id="109" name="Oval 109"/>
+                                    <wps:cNvPr id="120" name="Oval 118"/>
                                     <wps:cNvSpPr/>
                                     <wps:spPr>
                                       <a:xfrm>
@@ -5507,7 +5626,7 @@
                                     </wps:bodyPr>
                                   </wps:wsp>
                                   <wps:wsp>
-                                    <wps:cNvPr id="110" name="Oval 110"/>
+                                    <wps:cNvPr id="121" name="Oval 119"/>
                                     <wps:cNvSpPr/>
                                     <wps:spPr>
                                       <a:xfrm>
@@ -5537,13 +5656,7 @@
                                     </wps:style>
                                     <wps:txbx>
                                       <w:txbxContent>
-                                        <w:p>
-                                          <w:pPr>
-                                            <w:rPr>
-                                              <w:rFonts w:eastAsia="Times New Roman"/>
-                                            </w:rPr>
-                                          </w:pPr>
-                                        </w:p>
+                                        <w:p/>
                                       </w:txbxContent>
                                     </wps:txbx>
                                     <wps:bodyPr rot="0" spcFirstLastPara="0" vert="horz" wrap="square" lIns="91440" tIns="45720" rIns="91440" bIns="45720" numCol="1" spcCol="0" rtlCol="0" fromWordArt="0" anchor="ctr" anchorCtr="0" forceAA="0" compatLnSpc="1">
@@ -5554,7 +5667,7 @@
                                     </wps:bodyPr>
                                   </wps:wsp>
                                   <wps:wsp>
-                                    <wps:cNvPr id="111" name="Straight Connector 111"/>
+                                    <wps:cNvPr id="122" name="Straight Connector 120"/>
                                     <wps:cNvCnPr/>
                                     <wps:spPr>
                                       <a:xfrm flipV="1">
@@ -5582,7 +5695,7 @@
                                     <wps:bodyPr/>
                                   </wps:wsp>
                                   <wps:wsp>
-                                    <wps:cNvPr id="112" name="Straight Connector 112"/>
+                                    <wps:cNvPr id="123" name="Straight Connector 121"/>
                                     <wps:cNvCnPr/>
                                     <wps:spPr>
                                       <a:xfrm>
@@ -5610,7 +5723,7 @@
                                     <wps:bodyPr/>
                                   </wps:wsp>
                                   <wps:wsp>
-                                    <wps:cNvPr id="113" name="Straight Connector 113"/>
+                                    <wps:cNvPr id="124" name="Straight Connector 122"/>
                                     <wps:cNvCnPr/>
                                     <wps:spPr>
                                       <a:xfrm>
@@ -5638,7 +5751,7 @@
                                     <wps:bodyPr/>
                                   </wps:wsp>
                                   <wps:wsp>
-                                    <wps:cNvPr id="114" name="Straight Connector 114"/>
+                                    <wps:cNvPr id="125" name="Straight Connector 123"/>
                                     <wps:cNvCnPr/>
                                     <wps:spPr>
                                       <a:xfrm flipH="1">
@@ -5666,7 +5779,7 @@
                                     <wps:bodyPr/>
                                   </wps:wsp>
                                   <wps:wsp>
-                                    <wps:cNvPr id="115" name="Straight Connector 115"/>
+                                    <wps:cNvPr id="129" name="Straight Connector 124"/>
                                     <wps:cNvCnPr/>
                                     <wps:spPr>
                                       <a:xfrm>
@@ -5694,7 +5807,7 @@
                                     <wps:bodyPr/>
                                   </wps:wsp>
                                   <wps:wsp>
-                                    <wps:cNvPr id="116" name="Text Box 116"/>
+                                    <wps:cNvPr id="130" name="Text Box 125"/>
                                     <wps:cNvSpPr txBox="1"/>
                                     <wps:spPr>
                                       <a:xfrm>
@@ -5728,7 +5841,6 @@
                                       <w:txbxContent>
                                         <w:p>
                                           <w:pPr>
-                                            <w:spacing w:after="0" w:line="240" w:lineRule="auto"/>
                                             <w:jc w:val="center"/>
                                             <w:rPr>
                                               <w:rFonts w:ascii="Verdana" w:hAnsi="Verdana"/>
@@ -5738,6 +5850,7 @@
                                               <w:lang w:val="en-GB"/>
                                             </w:rPr>
                                           </w:pPr>
+                                          <w:proofErr w:type="spellStart"/>
                                           <w:r>
                                             <w:rPr>
                                               <w:rFonts w:ascii="Verdana" w:hAnsi="Verdana"/>
@@ -5758,6 +5871,7 @@
                                             </w:rPr>
                                             <w:t>6</w:t>
                                           </w:r>
+                                          <w:proofErr w:type="spellEnd"/>
                                         </w:p>
                                       </w:txbxContent>
                                     </wps:txbx>
@@ -5776,36 +5890,29 @@
                       </mc:Choice>
                       <mc:Fallback>
                         <w:pict>
-                          <v:group id="Canvas 122" o:spid="_x0000_s1136" editas="canvas" style="width:43.85pt;height:14.25pt;mso-position-horizontal-relative:char;mso-position-vertical-relative:line" coordsize="5562,1809" o:gfxdata="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">
+                          <v:group id="Canvas 130" o:spid="_x0000_s1136" editas="canvas" style="width:43.85pt;height:14.25pt;mso-position-horizontal-relative:char;mso-position-vertical-relative:line" coordsize="5562,1809" o:gfxdata="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">
                             <v:shape id="_x0000_s1137" type="#_x0000_t75" style="position:absolute;width:5562;height:1809;visibility:visible;mso-wrap-style:square">
                               <v:fill o:detectmouseclick="t"/>
                               <v:path o:connecttype="none"/>
                             </v:shape>
-                            <v:oval id="Oval 109" o:spid="_x0000_s1138" style="position:absolute;left:1261;top:437;width:360;height:360;visibility:visible;mso-wrap-style:square;v-text-anchor:middle" o:gfxdata="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" fillcolor="#4f81bd [3204]" strokecolor="#243f60 [1604]" strokeweight=".5pt"/>
-                            <v:oval id="Oval 110" o:spid="_x0000_s1139" style="position:absolute;left:4034;top:445;width:355;height:356;visibility:visible;mso-wrap-style:square;v-text-anchor:middle" o:gfxdata="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" fillcolor="#4f81bd [3204]" strokecolor="#243f60 [1604]" strokeweight=".5pt">
+                            <v:oval id="Oval 118" o:spid="_x0000_s1138" style="position:absolute;left:1261;top:437;width:360;height:360;visibility:visible;mso-wrap-style:square;v-text-anchor:middle" o:gfxdata="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" fillcolor="#4f81bd [3204]" strokecolor="#243f60 [1604]" strokeweight=".5pt"/>
+                            <v:oval id="Oval 119" o:spid="_x0000_s1139" style="position:absolute;left:4034;top:445;width:355;height:356;visibility:visible;mso-wrap-style:square;v-text-anchor:middle" o:gfxdata="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" fillcolor="#4f81bd [3204]" strokecolor="#243f60 [1604]" strokeweight=".5pt">
                               <v:textbox>
                                 <w:txbxContent>
-                                  <w:p>
-                                    <w:pPr>
-                                      <w:rPr>
-                                        <w:rFonts w:eastAsia="Times New Roman"/>
-                                      </w:rPr>
-                                    </w:pPr>
-                                  </w:p>
+                                  <w:p/>
                                 </w:txbxContent>
                               </v:textbox>
                             </v:oval>
-                            <v:line id="Straight Connector 111" o:spid="_x0000_s1140" style="position:absolute;flip:y;visibility:visible;mso-wrap-style:square" from="2152,1156" to="3232,1516" o:connectortype="straight" o:gfxdata="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" strokecolor="#4579b8 [3044]"/>
-                            <v:line id="Straight Connector 112" o:spid="_x0000_s1141" style="position:absolute;visibility:visible;mso-wrap-style:square" from="1441,797" to="1447,1517" o:connectortype="straight" o:gfxdata="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" strokecolor="#4579b8 [3044]"/>
-                            <v:line id="Straight Connector 113" o:spid="_x0000_s1142" style="position:absolute;visibility:visible;mso-wrap-style:square" from="1441,1522" to="2161,1522" o:connectortype="straight" o:gfxdata="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" strokecolor="#4579b8 [3044]"/>
-                            <v:line id="Straight Connector 114" o:spid="_x0000_s1143" style="position:absolute;flip:x;visibility:visible;mso-wrap-style:square" from="4208,801" to="4212,1521" o:connectortype="straight" o:gfxdata="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" strokecolor="#4579b8 [3044]"/>
-                            <v:line id="Straight Connector 115" o:spid="_x0000_s1144" style="position:absolute;visibility:visible;mso-wrap-style:square" from="3330,1521" to="4240,1522" o:connectortype="straight" o:gfxdata="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" strokecolor="#4579b8 [3044]"/>
-                            <v:shape id="Text Box 116" o:spid="_x0000_s1145" type="#_x0000_t202" style="position:absolute;left:1953;top:231;width:1769;height:988;visibility:visible;mso-wrap-style:square;v-text-anchor:top" o:gfxdata="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" filled="f" stroked="f" strokeweight=".5pt">
+                            <v:line id="Straight Connector 120" o:spid="_x0000_s1140" style="position:absolute;flip:y;visibility:visible;mso-wrap-style:square" from="2152,1156" to="3232,1516" o:connectortype="straight" o:gfxdata="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" strokecolor="#4579b8 [3044]"/>
+                            <v:line id="Straight Connector 121" o:spid="_x0000_s1141" style="position:absolute;visibility:visible;mso-wrap-style:square" from="1441,797" to="1447,1517" o:connectortype="straight" o:gfxdata="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" strokecolor="#4579b8 [3044]"/>
+                            <v:line id="Straight Connector 122" o:spid="_x0000_s1142" style="position:absolute;visibility:visible;mso-wrap-style:square" from="1441,1522" to="2161,1522" o:connectortype="straight" o:gfxdata="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" strokecolor="#4579b8 [3044]"/>
+                            <v:line id="Straight Connector 123" o:spid="_x0000_s1143" style="position:absolute;flip:x;visibility:visible;mso-wrap-style:square" from="4208,801" to="4212,1521" o:connectortype="straight" o:gfxdata="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" strokecolor="#4579b8 [3044]"/>
+                            <v:line id="Straight Connector 124" o:spid="_x0000_s1144" style="position:absolute;visibility:visible;mso-wrap-style:square" from="3330,1521" to="4240,1522" o:connectortype="straight" o:gfxdata="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" strokecolor="#4579b8 [3044]"/>
+                            <v:shape id="Text Box 125" o:spid="_x0000_s1145" type="#_x0000_t202" style="position:absolute;left:1953;top:231;width:1769;height:988;visibility:visible;mso-wrap-style:square;v-text-anchor:top" o:gfxdata="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" filled="f" stroked="f" strokeweight=".5pt">
                               <v:textbox inset="0,0,0,0">
                                 <w:txbxContent>
                                   <w:p>
                                     <w:pPr>
-                                      <w:spacing w:after="0" w:line="240" w:lineRule="auto"/>
                                       <w:jc w:val="center"/>
                                       <w:rPr>
                                         <w:rFonts w:ascii="Verdana" w:hAnsi="Verdana"/>
@@ -5815,6 +5922,7 @@
                                         <w:lang w:val="en-GB"/>
                                       </w:rPr>
                                     </w:pPr>
+                                    <w:proofErr w:type="spellStart"/>
                                     <w:r>
                                       <w:rPr>
                                         <w:rFonts w:ascii="Verdana" w:hAnsi="Verdana"/>
@@ -5835,6 +5943,7 @@
                                       </w:rPr>
                                       <w:t>6</w:t>
                                     </w:r>
+                                    <w:proofErr w:type="spellEnd"/>
                                   </w:p>
                                 </w:txbxContent>
                               </v:textbox>
@@ -5856,7 +5965,7 @@
               <w:tc>
                 <w:tcPr>
                   <w:tcW w:w="5557" w:type="dxa"/>
-                  <w:gridSpan w:val="7"/>
+                  <w:gridSpan w:val="6"/>
                   <w:tcBorders>
                     <w:top w:val="nil"/>
                     <w:left w:val="nil"/>
@@ -5883,87 +5992,180 @@
               </w:trPr>
               <w:tc>
                 <w:tcPr>
-                  <w:tcW w:w="1389" w:type="dxa"/>
-                  <w:gridSpan w:val="2"/>
+                  <w:tcW w:w="5557" w:type="dxa"/>
+                  <w:gridSpan w:val="6"/>
                   <w:tcBorders>
                     <w:top w:val="single" w:sz="4" w:space="0" w:color="auto"/>
                     <w:left w:val="single" w:sz="4" w:space="0" w:color="auto"/>
                     <w:bottom w:val="nil"/>
-                    <w:right w:val="nil"/>
+                    <w:right w:val="single" w:sz="4" w:space="0" w:color="auto"/>
                   </w:tcBorders>
                   <w:vAlign w:val="bottom"/>
                 </w:tcPr>
-                <w:p>
-                  <w:pPr>
+                <w:tbl>
+                  <w:tblPr>
+                    <w:tblStyle w:val="TableGrid"/>
+                    <w:tblW w:w="0" w:type="auto"/>
                     <w:jc w:val="center"/>
-                  </w:pPr>
-                  <w:r>
-                    <w:rPr>
-                      <w:noProof/>
-                      <w:lang w:val="en-GB" w:eastAsia="en-GB"/>
-                    </w:rPr>
-                    <w:drawing>
-                      <wp:inline distT="0" distB="0" distL="0" distR="0">
-                        <wp:extent cx="581847" cy="172720"/>
-                        <wp:effectExtent l="0" t="0" r="8890" b="0"/>
-                        <wp:docPr id="124" name="Picture 124"/>
-                        <wp:cNvGraphicFramePr>
-                          <a:graphicFrameLocks xmlns:a="http://schemas.openxmlformats.org/drawingml/2006/main" noChangeAspect="1"/>
-                        </wp:cNvGraphicFramePr>
-                        <a:graphic xmlns:a="http://schemas.openxmlformats.org/drawingml/2006/main">
-                          <a:graphicData uri="http://schemas.openxmlformats.org/drawingml/2006/picture">
-                            <pic:pic xmlns:pic="http://schemas.openxmlformats.org/drawingml/2006/picture">
-                              <pic:nvPicPr>
-                                <pic:cNvPr id="0" name="Picture 123"/>
-                                <pic:cNvPicPr>
-                                  <a:picLocks noChangeAspect="1" noChangeArrowheads="1"/>
-                                </pic:cNvPicPr>
-                              </pic:nvPicPr>
-                              <pic:blipFill>
-                                <a:blip r:embed="rId6" cstate="print">
-                                  <a:extLst>
-                                    <a:ext uri="{28A0092B-C50C-407E-A947-70E740481C1C}">
-                                      <a14:useLocalDpi xmlns:a14="http://schemas.microsoft.com/office/drawing/2010/main" val="0"/>
-                                    </a:ext>
-                                  </a:extLst>
-                                </a:blip>
-                                <a:stretch>
-                                  <a:fillRect/>
-                                </a:stretch>
-                              </pic:blipFill>
-                              <pic:spPr bwMode="auto">
-                                <a:xfrm>
-                                  <a:off x="0" y="0"/>
-                                  <a:ext cx="581847" cy="172720"/>
-                                </a:xfrm>
-                                <a:prstGeom prst="rect">
-                                  <a:avLst/>
-                                </a:prstGeom>
-                                <a:noFill/>
-                                <a:ln>
-                                  <a:noFill/>
-                                </a:ln>
-                              </pic:spPr>
-                            </pic:pic>
-                          </a:graphicData>
-                        </a:graphic>
-                      </wp:inline>
-                    </w:drawing>
-                  </w:r>
-                </w:p>
-              </w:tc>
-              <w:tc>
-                <w:tcPr>
-                  <w:tcW w:w="4168" w:type="dxa"/>
-                  <w:gridSpan w:val="5"/>
-                  <w:tcBorders>
-                    <w:top w:val="single" w:sz="4" w:space="0" w:color="auto"/>
-                    <w:left w:val="nil"/>
-                    <w:bottom w:val="nil"/>
-                    <w:right w:val="single" w:sz="4" w:space="0" w:color="auto"/>
-                  </w:tcBorders>
-                  <w:vAlign w:val="center"/>
-                </w:tcPr>
+                    <w:tblBorders>
+                      <w:top w:val="none" w:sz="0" w:space="0" w:color="auto"/>
+                      <w:left w:val="none" w:sz="0" w:space="0" w:color="auto"/>
+                      <w:bottom w:val="none" w:sz="0" w:space="0" w:color="auto"/>
+                      <w:right w:val="none" w:sz="0" w:space="0" w:color="auto"/>
+                      <w:insideH w:val="none" w:sz="0" w:space="0" w:color="auto"/>
+                      <w:insideV w:val="none" w:sz="0" w:space="0" w:color="auto"/>
+                    </w:tblBorders>
+                    <w:tblLayout w:type="fixed"/>
+                    <w:tblCellMar>
+                      <w:left w:w="0" w:type="dxa"/>
+                      <w:right w:w="0" w:type="dxa"/>
+                    </w:tblCellMar>
+                    <w:tblLook w:val="04A0" w:firstRow="1" w:lastRow="0" w:firstColumn="1" w:lastColumn="0" w:noHBand="0" w:noVBand="1"/>
+                  </w:tblPr>
+                  <w:tblGrid>
+                    <w:gridCol w:w="2552"/>
+                    <w:gridCol w:w="2552"/>
+                  </w:tblGrid>
+                  <w:tr>
+                    <w:trPr>
+                      <w:jc w:val="center"/>
+                    </w:trPr>
+                    <w:tc>
+                      <w:tcPr>
+                        <w:tcW w:w="2552" w:type="dxa"/>
+                        <w:vAlign w:val="center"/>
+                      </w:tcPr>
+                      <w:p>
+                        <w:pPr>
+                          <w:rPr>
+                            <w:rFonts w:ascii="Verdana" w:hAnsi="Verdana"/>
+                            <w:sz w:val="10"/>
+                            <w:szCs w:val="10"/>
+                            <w:lang w:val="en-GB"/>
+                          </w:rPr>
+                        </w:pPr>
+                        <w:r>
+                          <w:rPr>
+                            <w:rFonts w:ascii="Verdana" w:hAnsi="Verdana"/>
+                            <w:noProof/>
+                            <w:lang w:val="en-GB" w:eastAsia="en-GB"/>
+                          </w:rPr>
+                          <w:drawing>
+                            <wp:inline distT="0" distB="0" distL="0" distR="0" wp14:anchorId="3D606493" wp14:editId="35FF3BB0">
+                              <wp:extent cx="586800" cy="174190"/>
+                              <wp:effectExtent l="0" t="0" r="3810" b="0"/>
+                              <wp:docPr id="3" name="Picture 3"/>
+                              <wp:cNvGraphicFramePr>
+                                <a:graphicFrameLocks xmlns:a="http://schemas.openxmlformats.org/drawingml/2006/main" noChangeAspect="1"/>
+                              </wp:cNvGraphicFramePr>
+                              <a:graphic xmlns:a="http://schemas.openxmlformats.org/drawingml/2006/main">
+                                <a:graphicData uri="http://schemas.openxmlformats.org/drawingml/2006/picture">
+                                  <pic:pic xmlns:pic="http://schemas.openxmlformats.org/drawingml/2006/picture">
+                                    <pic:nvPicPr>
+                                      <pic:cNvPr id="0" name="Picture 2" descr="hapcan_200x93"/>
+                                      <pic:cNvPicPr>
+                                        <a:picLocks noChangeAspect="1" noChangeArrowheads="1"/>
+                                      </pic:cNvPicPr>
+                                    </pic:nvPicPr>
+                                    <pic:blipFill>
+                                      <a:blip r:embed="rId7" cstate="print">
+                                        <a:extLst>
+                                          <a:ext uri="{28A0092B-C50C-407E-A947-70E740481C1C}">
+                                            <a14:useLocalDpi xmlns:a14="http://schemas.microsoft.com/office/drawing/2010/main" val="0"/>
+                                          </a:ext>
+                                        </a:extLst>
+                                      </a:blip>
+                                      <a:stretch>
+                                        <a:fillRect/>
+                                      </a:stretch>
+                                    </pic:blipFill>
+                                    <pic:spPr bwMode="auto">
+                                      <a:xfrm>
+                                        <a:off x="0" y="0"/>
+                                        <a:ext cx="586800" cy="174190"/>
+                                      </a:xfrm>
+                                      <a:prstGeom prst="rect">
+                                        <a:avLst/>
+                                      </a:prstGeom>
+                                      <a:noFill/>
+                                      <a:ln>
+                                        <a:noFill/>
+                                      </a:ln>
+                                    </pic:spPr>
+                                  </pic:pic>
+                                </a:graphicData>
+                              </a:graphic>
+                            </wp:inline>
+                          </w:drawing>
+                        </w:r>
+                      </w:p>
+                    </w:tc>
+                    <w:tc>
+                      <w:tcPr>
+                        <w:tcW w:w="2552" w:type="dxa"/>
+                        <w:vAlign w:val="center"/>
+                      </w:tcPr>
+                      <w:p>
+                        <w:pPr>
+                          <w:jc w:val="right"/>
+                          <w:rPr>
+                            <w:rFonts w:ascii="Verdana" w:hAnsi="Verdana"/>
+                            <w:sz w:val="10"/>
+                            <w:szCs w:val="10"/>
+                            <w:lang w:val="en-GB"/>
+                          </w:rPr>
+                        </w:pPr>
+                        <w:r>
+                          <w:rPr>
+                            <w:noProof/>
+                            <w:lang w:val="en-GB" w:eastAsia="en-GB"/>
+                          </w:rPr>
+                          <w:drawing>
+                            <wp:inline distT="0" distB="0" distL="0" distR="0" wp14:anchorId="1BA19213" wp14:editId="206DB327">
+                              <wp:extent cx="180000" cy="189048"/>
+                              <wp:effectExtent l="0" t="0" r="0" b="1905"/>
+                              <wp:docPr id="157" name="Picture 157"/>
+                              <wp:cNvGraphicFramePr>
+                                <a:graphicFrameLocks xmlns:a="http://schemas.openxmlformats.org/drawingml/2006/main" noChangeAspect="1"/>
+                              </wp:cNvGraphicFramePr>
+                              <a:graphic xmlns:a="http://schemas.openxmlformats.org/drawingml/2006/main">
+                                <a:graphicData uri="http://schemas.openxmlformats.org/drawingml/2006/picture">
+                                  <pic:pic xmlns:pic="http://schemas.openxmlformats.org/drawingml/2006/picture">
+                                    <pic:nvPicPr>
+                                      <pic:cNvPr id="0" name="oshw-logo.emf"/>
+                                      <pic:cNvPicPr/>
+                                    </pic:nvPicPr>
+                                    <pic:blipFill>
+                                      <a:blip r:embed="rId6" cstate="print">
+                                        <a:extLst>
+                                          <a:ext uri="{28A0092B-C50C-407E-A947-70E740481C1C}">
+                                            <a14:useLocalDpi xmlns:a14="http://schemas.microsoft.com/office/drawing/2010/main" val="0"/>
+                                          </a:ext>
+                                        </a:extLst>
+                                      </a:blip>
+                                      <a:stretch>
+                                        <a:fillRect/>
+                                      </a:stretch>
+                                    </pic:blipFill>
+                                    <pic:spPr>
+                                      <a:xfrm>
+                                        <a:off x="0" y="0"/>
+                                        <a:ext cx="180000" cy="189048"/>
+                                      </a:xfrm>
+                                      <a:prstGeom prst="rect">
+                                        <a:avLst/>
+                                      </a:prstGeom>
+                                    </pic:spPr>
+                                  </pic:pic>
+                                </a:graphicData>
+                              </a:graphic>
+                            </wp:inline>
+                          </w:drawing>
+                        </w:r>
+                      </w:p>
+                    </w:tc>
+                  </w:tr>
+                </w:tbl>
                 <w:p>
                   <w:pPr>
                     <w:jc w:val="center"/>
@@ -5979,7 +6181,7 @@
               <w:tc>
                 <w:tcPr>
                   <w:tcW w:w="5557" w:type="dxa"/>
-                  <w:gridSpan w:val="7"/>
+                  <w:gridSpan w:val="6"/>
                   <w:tcBorders>
                     <w:top w:val="nil"/>
                     <w:left w:val="single" w:sz="4" w:space="0" w:color="auto"/>
@@ -5998,6 +6200,7 @@
                       <w:lang w:val="en-GB"/>
                     </w:rPr>
                   </w:pPr>
+                  <w:proofErr w:type="spellStart"/>
                   <w:r>
                     <w:rPr>
                       <w:rFonts w:ascii="Verdana" w:hAnsi="Verdana"/>
@@ -6006,8 +6209,9 @@
                       <w:szCs w:val="16"/>
                       <w:lang w:val="en-GB"/>
                     </w:rPr>
-                    <w:t>PRZEKAŹNIK B</w:t>
+                    <w:t>PRZEKAŹNIK</w:t>
                   </w:r>
+                  <w:proofErr w:type="spellEnd"/>
                   <w:r>
                     <w:rPr>
                       <w:rFonts w:ascii="Verdana" w:hAnsi="Verdana"/>
@@ -6016,10 +6220,9 @@
                       <w:szCs w:val="16"/>
                       <w:lang w:val="en-GB"/>
                     </w:rPr>
-                    <w:t>ISTABILN</w:t>
+                    <w:t xml:space="preserve"> </w:t>
                   </w:r>
-                  <w:bookmarkStart w:id="0" w:name="_GoBack"/>
-                  <w:bookmarkEnd w:id="0"/>
+                  <w:proofErr w:type="spellStart"/>
                   <w:r>
                     <w:rPr>
                       <w:rFonts w:ascii="Verdana" w:hAnsi="Verdana"/>
@@ -6028,8 +6231,9 @@
                       <w:szCs w:val="16"/>
                       <w:lang w:val="en-GB"/>
                     </w:rPr>
-                    <w:t>Y</w:t>
+                    <w:t>BISTABILNY</w:t>
                   </w:r>
+                  <w:proofErr w:type="spellEnd"/>
                 </w:p>
                 <w:p>
                   <w:pPr>
@@ -6051,6 +6255,7 @@
                     </w:rPr>
                     <w:t xml:space="preserve">6 </w:t>
                   </w:r>
+                  <w:proofErr w:type="spellStart"/>
                   <w:r>
                     <w:rPr>
                       <w:rFonts w:ascii="Verdana" w:hAnsi="Verdana"/>
@@ -6060,6 +6265,7 @@
                     </w:rPr>
                     <w:t>KANAŁOWY</w:t>
                   </w:r>
+                  <w:proofErr w:type="spellEnd"/>
                 </w:p>
               </w:tc>
             </w:tr>
@@ -6071,7 +6277,7 @@
               <w:tc>
                 <w:tcPr>
                   <w:tcW w:w="5557" w:type="dxa"/>
-                  <w:gridSpan w:val="7"/>
+                  <w:gridSpan w:val="6"/>
                   <w:tcBorders>
                     <w:top w:val="nil"/>
                     <w:left w:val="single" w:sz="4" w:space="0" w:color="auto"/>
@@ -6148,7 +6354,86 @@
                             <w:szCs w:val="10"/>
                             <w:lang w:val="en-GB"/>
                           </w:rPr>
-                          <w:t xml:space="preserve"> = 16A</w:t>
+                          <w:t xml:space="preserve"> = </w:t>
+                        </w:r>
+                        <w:proofErr w:type="spellStart"/>
+                        <w:r>
+                          <w:rPr>
+                            <w:rFonts w:ascii="Verdana" w:hAnsi="Verdana"/>
+                            <w:sz w:val="10"/>
+                            <w:szCs w:val="10"/>
+                            <w:lang w:val="en-GB"/>
+                          </w:rPr>
+                          <w:t>16A</w:t>
+                        </w:r>
+                        <w:proofErr w:type="spellEnd"/>
+                        <w:r>
+                          <w:rPr>
+                            <w:rFonts w:ascii="Verdana" w:hAnsi="Verdana"/>
+                            <w:sz w:val="10"/>
+                            <w:szCs w:val="10"/>
+                            <w:lang w:val="en-GB"/>
+                          </w:rPr>
+                          <w:t xml:space="preserve"> </w:t>
+                        </w:r>
+                        <w:r>
+                          <w:rPr>
+                            <w:rFonts w:ascii="Verdana" w:hAnsi="Verdana"/>
+                            <w:sz w:val="10"/>
+                            <w:szCs w:val="10"/>
+                            <w:lang w:val="en-GB"/>
+                          </w:rPr>
+                          <w:t>(</w:t>
+                        </w:r>
+                        <w:proofErr w:type="spellStart"/>
+                        <w:r>
+                          <w:rPr>
+                            <w:rFonts w:ascii="Verdana" w:hAnsi="Verdana"/>
+                            <w:sz w:val="10"/>
+                            <w:szCs w:val="10"/>
+                            <w:lang w:val="en-GB"/>
+                          </w:rPr>
+                          <w:t>I</w:t>
+                        </w:r>
+                        <w:r>
+                          <w:rPr>
+                            <w:rFonts w:ascii="Verdana" w:hAnsi="Verdana"/>
+                            <w:sz w:val="10"/>
+                            <w:szCs w:val="10"/>
+                            <w:vertAlign w:val="subscript"/>
+                            <w:lang w:val="en-GB"/>
+                          </w:rPr>
+                          <w:t>ROZRUCHOWY</w:t>
+                        </w:r>
+                        <w:proofErr w:type="spellEnd"/>
+                        <w:r>
+                          <w:rPr>
+                            <w:rFonts w:ascii="Verdana" w:hAnsi="Verdana"/>
+                            <w:sz w:val="10"/>
+                            <w:szCs w:val="10"/>
+                            <w:lang w:val="en-GB"/>
+                          </w:rPr>
+                          <w:t xml:space="preserve"> = </w:t>
+                        </w:r>
+                        <w:proofErr w:type="spellStart"/>
+                        <w:r>
+                          <w:rPr>
+                            <w:rFonts w:ascii="Verdana" w:hAnsi="Verdana"/>
+                            <w:sz w:val="10"/>
+                            <w:szCs w:val="10"/>
+                            <w:lang w:val="en-GB"/>
+                          </w:rPr>
+                          <w:t>30A</w:t>
+                        </w:r>
+                        <w:proofErr w:type="spellEnd"/>
+                        <w:r>
+                          <w:rPr>
+                            <w:rFonts w:ascii="Verdana" w:hAnsi="Verdana"/>
+                            <w:sz w:val="10"/>
+                            <w:szCs w:val="10"/>
+                            <w:lang w:val="en-GB"/>
+                          </w:rPr>
+                          <w:t>)</w:t>
                         </w:r>
                       </w:p>
                     </w:tc>
@@ -6205,7 +6490,27 @@
                             <w:szCs w:val="10"/>
                             <w:lang w:val="en-GB"/>
                           </w:rPr>
-                          <w:t xml:space="preserve"> = 250V</w:t>
+                          <w:t xml:space="preserve"> = </w:t>
+                        </w:r>
+                        <w:proofErr w:type="spellStart"/>
+                        <w:r>
+                          <w:rPr>
+                            <w:rFonts w:ascii="Verdana" w:hAnsi="Verdana"/>
+                            <w:sz w:val="10"/>
+                            <w:szCs w:val="10"/>
+                            <w:lang w:val="en-GB"/>
+                          </w:rPr>
+                          <w:t>250V</w:t>
+                        </w:r>
+                        <w:proofErr w:type="spellEnd"/>
+                        <w:r>
+                          <w:rPr>
+                            <w:rFonts w:ascii="Verdana" w:hAnsi="Verdana"/>
+                            <w:sz w:val="10"/>
+                            <w:szCs w:val="10"/>
+                            <w:lang w:val="en-GB"/>
+                          </w:rPr>
+                          <w:t xml:space="preserve"> AC</w:t>
                         </w:r>
                       </w:p>
                     </w:tc>
@@ -6262,6 +6567,7 @@
                             <w:lang w:val="en-GB"/>
                           </w:rPr>
                         </w:pPr>
+                        <w:proofErr w:type="spellStart"/>
                         <w:r>
                           <w:rPr>
                             <w:rFonts w:ascii="Verdana" w:hAnsi="Verdana"/>
@@ -6269,8 +6575,9 @@
                             <w:szCs w:val="10"/>
                             <w:lang w:val="en-GB"/>
                           </w:rPr>
-                          <w:t>UNIV 3.2.4</w:t>
+                          <w:t>UNIV</w:t>
                         </w:r>
+                        <w:proofErr w:type="spellEnd"/>
                         <w:r>
                           <w:rPr>
                             <w:rFonts w:ascii="Verdana" w:hAnsi="Verdana"/>
@@ -6278,8 +6585,28 @@
                             <w:szCs w:val="10"/>
                             <w:lang w:val="en-GB"/>
                           </w:rPr>
+                          <w:t xml:space="preserve"> </w:t>
+                        </w:r>
+                        <w:proofErr w:type="spellStart"/>
+                        <w:r>
+                          <w:rPr>
+                            <w:rFonts w:ascii="Verdana" w:hAnsi="Verdana"/>
+                            <w:sz w:val="10"/>
+                            <w:szCs w:val="10"/>
+                            <w:lang w:val="en-GB"/>
+                          </w:rPr>
+                          <w:t>3.2.4</w:t>
+                        </w:r>
+                        <w:r>
+                          <w:rPr>
+                            <w:rFonts w:ascii="Verdana" w:hAnsi="Verdana"/>
+                            <w:sz w:val="10"/>
+                            <w:szCs w:val="10"/>
+                            <w:lang w:val="en-GB"/>
+                          </w:rPr>
                           <w:t>.x</w:t>
                         </w:r>
+                        <w:proofErr w:type="spellEnd"/>
                       </w:p>
                     </w:tc>
                   </w:tr>
@@ -6335,6 +6662,7 @@
                             <w:lang w:val="en-GB"/>
                           </w:rPr>
                         </w:pPr>
+                        <w:proofErr w:type="spellStart"/>
                         <w:r>
                           <w:rPr>
                             <w:rFonts w:ascii="Verdana" w:hAnsi="Verdana"/>
@@ -6353,6 +6681,7 @@
                           </w:rPr>
                           <w:t>h</w:t>
                         </w:r>
+                        <w:proofErr w:type="spellEnd"/>
                       </w:p>
                     </w:tc>
                   </w:tr>
@@ -6427,7 +6756,7 @@
               <w:tc>
                 <w:tcPr>
                   <w:tcW w:w="5557" w:type="dxa"/>
-                  <w:gridSpan w:val="7"/>
+                  <w:gridSpan w:val="6"/>
                   <w:tcBorders>
                     <w:top w:val="single" w:sz="4" w:space="0" w:color="auto"/>
                     <w:left w:val="nil"/>
@@ -6456,7 +6785,7 @@
               <w:tc>
                 <w:tcPr>
                   <w:tcW w:w="2778" w:type="dxa"/>
-                  <w:gridSpan w:val="4"/>
+                  <w:gridSpan w:val="3"/>
                   <w:tcBorders>
                     <w:top w:val="nil"/>
                     <w:left w:val="nil"/>
@@ -6591,7 +6920,7 @@
                       <w:szCs w:val="10"/>
                       <w:lang w:val="en-GB"/>
                     </w:rPr>
-                    <w:t xml:space="preserve">hapcan.com  </w:t>
+                    <w:t>hapcan.com</w:t>
                   </w:r>
                 </w:p>
               </w:tc>
@@ -6600,14 +6929,21 @@
           <w:p>
             <w:pPr>
               <w:jc w:val="center"/>
-              <w:rPr>
-                <w:lang w:val="en-GB"/>
-              </w:rPr>
             </w:pPr>
           </w:p>
         </w:tc>
+        <w:bookmarkStart w:id="0" w:name="_GoBack"/>
+        <w:bookmarkEnd w:id="0"/>
       </w:tr>
     </w:tbl>
+    <w:p/>
+    <w:p>
+      <w:pPr>
+        <w:rPr>
+          <w:lang w:val="en-GB"/>
+        </w:rPr>
+      </w:pPr>
+    </w:p>
     <w:p>
       <w:pPr>
         <w:rPr>
@@ -6828,7 +7164,6 @@
       <w:spacing w:after="0" w:line="240" w:lineRule="auto"/>
     </w:pPr>
     <w:tblPr>
-      <w:tblInd w:w="0" w:type="dxa"/>
       <w:tblBorders>
         <w:top w:val="single" w:sz="4" w:space="0" w:color="auto"/>
         <w:left w:val="single" w:sz="4" w:space="0" w:color="auto"/>
@@ -6837,12 +7172,6 @@
         <w:insideH w:val="single" w:sz="4" w:space="0" w:color="auto"/>
         <w:insideV w:val="single" w:sz="4" w:space="0" w:color="auto"/>
       </w:tblBorders>
-      <w:tblCellMar>
-        <w:top w:w="0" w:type="dxa"/>
-        <w:left w:w="108" w:type="dxa"/>
-        <w:bottom w:w="0" w:type="dxa"/>
-        <w:right w:w="108" w:type="dxa"/>
-      </w:tblCellMar>
     </w:tblPr>
   </w:style>
   <w:style w:type="paragraph" w:styleId="BalloonText">
@@ -7074,7 +7403,6 @@
       <w:spacing w:after="0" w:line="240" w:lineRule="auto"/>
     </w:pPr>
     <w:tblPr>
-      <w:tblInd w:w="0" w:type="dxa"/>
       <w:tblBorders>
         <w:top w:val="single" w:sz="4" w:space="0" w:color="auto"/>
         <w:left w:val="single" w:sz="4" w:space="0" w:color="auto"/>
@@ -7083,12 +7411,6 @@
         <w:insideH w:val="single" w:sz="4" w:space="0" w:color="auto"/>
         <w:insideV w:val="single" w:sz="4" w:space="0" w:color="auto"/>
       </w:tblBorders>
-      <w:tblCellMar>
-        <w:top w:w="0" w:type="dxa"/>
-        <w:left w:w="108" w:type="dxa"/>
-        <w:bottom w:w="0" w:type="dxa"/>
-        <w:right w:w="108" w:type="dxa"/>
-      </w:tblCellMar>
     </w:tblPr>
   </w:style>
   <w:style w:type="paragraph" w:styleId="BalloonText">

</xml_diff>